<commit_message>
adding code cleaned by Abi and edited equations in line with naming changes
</commit_message>
<xml_diff>
--- a/Smart-modelling-flow-diagram.docx
+++ b/Smart-modelling-flow-diagram.docx
@@ -1,6 +1,6 @@
 
 <file path=word/document.xml><?xml version="1.0" encoding="utf-8"?>
-<w:document xmlns:wpc="http://schemas.microsoft.com/office/word/2010/wordprocessingCanvas" xmlns:cx="http://schemas.microsoft.com/office/drawing/2014/chartex" xmlns:cx1="http://schemas.microsoft.com/office/drawing/2015/9/8/chartex" xmlns:cx2="http://schemas.microsoft.com/office/drawing/2015/10/21/chartex" xmlns:cx3="http://schemas.microsoft.com/office/drawing/2016/5/9/chartex" xmlns:cx4="http://schemas.microsoft.com/office/drawing/2016/5/10/chartex" xmlns:cx5="http://schemas.microsoft.com/office/drawing/2016/5/11/chartex" xmlns:cx6="http://schemas.microsoft.com/office/drawing/2016/5/12/chartex" xmlns:cx7="http://schemas.microsoft.com/office/drawing/2016/5/13/chartex" xmlns:cx8="http://schemas.microsoft.com/office/drawing/2016/5/14/chartex" xmlns:mc="http://schemas.openxmlformats.org/markup-compatibility/2006" xmlns:aink="http://schemas.microsoft.com/office/drawing/2016/ink" xmlns:am3d="http://schemas.microsoft.com/office/drawing/2017/model3d" xmlns:o="urn:schemas-microsoft-com:office:office" xmlns:r="http://schemas.openxmlformats.org/officeDocument/2006/relationships" xmlns:m="http://schemas.openxmlformats.org/officeDocument/2006/math" xmlns:v="urn:schemas-microsoft-com:vml" xmlns:wp14="http://schemas.microsoft.com/office/word/2010/wordprocessingDrawing" xmlns:wp="http://schemas.openxmlformats.org/drawingml/2006/wordprocessingDrawing" xmlns:w10="urn:schemas-microsoft-com:office:word" xmlns:w="http://schemas.openxmlformats.org/wordprocessingml/2006/main" xmlns:w14="http://schemas.microsoft.com/office/word/2010/wordml" xmlns:w15="http://schemas.microsoft.com/office/word/2012/wordml" xmlns:w16cid="http://schemas.microsoft.com/office/word/2016/wordml/cid" xmlns:w16se="http://schemas.microsoft.com/office/word/2015/wordml/symex" xmlns:wpg="http://schemas.microsoft.com/office/word/2010/wordprocessingGroup" xmlns:wpi="http://schemas.microsoft.com/office/word/2010/wordprocessingInk" xmlns:wne="http://schemas.microsoft.com/office/word/2006/wordml" xmlns:wps="http://schemas.microsoft.com/office/word/2010/wordprocessingShape" mc:Ignorable="w14 w15 w16se w16cid wp14">
+<w:document xmlns:wpc="http://schemas.microsoft.com/office/word/2010/wordprocessingCanvas" xmlns:mo="http://schemas.microsoft.com/office/mac/office/2008/main" xmlns:mc="http://schemas.openxmlformats.org/markup-compatibility/2006" xmlns:mv="urn:schemas-microsoft-com:mac:vml" xmlns:o="urn:schemas-microsoft-com:office:office" xmlns:r="http://schemas.openxmlformats.org/officeDocument/2006/relationships" xmlns:m="http://schemas.openxmlformats.org/officeDocument/2006/math" xmlns:v="urn:schemas-microsoft-com:vml" xmlns:wp14="http://schemas.microsoft.com/office/word/2010/wordprocessingDrawing" xmlns:wp="http://schemas.openxmlformats.org/drawingml/2006/wordprocessingDrawing" xmlns:w10="urn:schemas-microsoft-com:office:word" xmlns:w="http://schemas.openxmlformats.org/wordprocessingml/2006/main" xmlns:w14="http://schemas.microsoft.com/office/word/2010/wordml" xmlns:w15="http://schemas.microsoft.com/office/word/2012/wordml" xmlns:wpg="http://schemas.microsoft.com/office/word/2010/wordprocessingGroup" xmlns:wpi="http://schemas.microsoft.com/office/word/2010/wordprocessingInk" xmlns:wne="http://schemas.microsoft.com/office/word/2006/wordml" xmlns:wps="http://schemas.microsoft.com/office/word/2010/wordprocessingShape" mc:Ignorable="w14 w15 wp14">
   <w:body>
     <w:p>
       <w:pPr>
@@ -27,8 +27,6 @@
         </w:rPr>
         <w:t xml:space="preserve"> </w:t>
       </w:r>
-      <w:bookmarkStart w:id="1" w:name="_GoBack"/>
-      <w:bookmarkEnd w:id="1"/>
       <w:r>
         <w:rPr>
           <w:rFonts w:asciiTheme="majorHAnsi" w:hAnsiTheme="majorHAnsi" w:cstheme="majorHAnsi"/>
@@ -180,7 +178,7 @@
         </w:rPr>
         <w:t>re-symptoma</w:t>
       </w:r>
-      <w:bookmarkStart w:id="2" w:name="_Hlk39750147"/>
+      <w:bookmarkStart w:id="1" w:name="_Hlk39750147"/>
       <w:r>
         <w:rPr>
           <w:rFonts w:asciiTheme="majorHAnsi" w:hAnsiTheme="majorHAnsi" w:cstheme="majorHAnsi"/>
@@ -188,7 +186,7 @@
         </w:rPr>
         <w:t>t</w:t>
       </w:r>
-      <w:bookmarkEnd w:id="2"/>
+      <w:bookmarkEnd w:id="1"/>
       <w:r>
         <w:rPr>
           <w:rFonts w:asciiTheme="majorHAnsi" w:hAnsiTheme="majorHAnsi" w:cstheme="majorHAnsi"/>
@@ -329,7 +327,7 @@
           <w:bCs/>
           <w:color w:val="000000"/>
         </w:rPr>
-        <w:t>I</w:t>
+        <w:t>A</w:t>
       </w:r>
       <w:r>
         <w:rPr>
@@ -339,7 +337,7 @@
           <w:color w:val="000000"/>
           <w:vertAlign w:val="subscript"/>
         </w:rPr>
-        <w:t>AP</w:t>
+        <w:t>P</w:t>
       </w:r>
       <w:r>
         <w:rPr>
@@ -367,7 +365,7 @@
           <w:bCs/>
           <w:color w:val="000000"/>
         </w:rPr>
-        <w:t>I</w:t>
+        <w:t>A</w:t>
       </w:r>
       <w:r>
         <w:rPr>
@@ -377,7 +375,7 @@
           <w:color w:val="000000"/>
           <w:vertAlign w:val="subscript"/>
         </w:rPr>
-        <w:t>AA</w:t>
+        <w:t>A</w:t>
       </w:r>
       <w:r>
         <w:rPr>
@@ -405,7 +403,7 @@
           <w:bCs/>
           <w:color w:val="000000"/>
         </w:rPr>
-        <w:t>I</w:t>
+        <w:t>A</w:t>
       </w:r>
       <w:r>
         <w:rPr>
@@ -415,7 +413,7 @@
           <w:color w:val="000000"/>
           <w:vertAlign w:val="subscript"/>
         </w:rPr>
-        <w:t>AM</w:t>
+        <w:t>M</w:t>
       </w:r>
       <w:r>
         <w:rPr>
@@ -443,7 +441,7 @@
           <w:bCs/>
           <w:color w:val="000000"/>
         </w:rPr>
-        <w:t>I</w:t>
+        <w:t>A</w:t>
       </w:r>
       <w:r>
         <w:rPr>
@@ -453,7 +451,7 @@
           <w:color w:val="000000"/>
           <w:vertAlign w:val="subscript"/>
         </w:rPr>
-        <w:t>AC</w:t>
+        <w:t>C</w:t>
       </w:r>
       <w:r>
         <w:rPr>
@@ -561,7 +559,7 @@
         <w:rPr>
           <w:rFonts w:asciiTheme="majorHAnsi" w:hAnsiTheme="majorHAnsi" w:cstheme="majorHAnsi"/>
           <w:noProof/>
-          <w:lang w:eastAsia="en-GB"/>
+          <w:lang w:val="en-US"/>
         </w:rPr>
         <mc:AlternateContent>
           <mc:Choice Requires="wps">
@@ -670,7 +668,7 @@
               </wp:anchor>
             </w:drawing>
           </mc:Choice>
-          <mc:Fallback>
+          <mc:Fallback xmlns:w16se="http://schemas.microsoft.com/office/word/2015/wordml/symex" xmlns:w16cid="http://schemas.microsoft.com/office/word/2016/wordml/cid" xmlns:am3d="http://schemas.microsoft.com/office/drawing/2017/model3d" xmlns:aink="http://schemas.microsoft.com/office/drawing/2016/ink" xmlns:cx8="http://schemas.microsoft.com/office/drawing/2016/5/14/chartex" xmlns:cx7="http://schemas.microsoft.com/office/drawing/2016/5/13/chartex" xmlns:cx6="http://schemas.microsoft.com/office/drawing/2016/5/12/chartex" xmlns:cx5="http://schemas.microsoft.com/office/drawing/2016/5/11/chartex" xmlns:cx4="http://schemas.microsoft.com/office/drawing/2016/5/10/chartex" xmlns:cx3="http://schemas.microsoft.com/office/drawing/2016/5/9/chartex" xmlns:cx2="http://schemas.microsoft.com/office/drawing/2015/10/21/chartex" xmlns:cx1="http://schemas.microsoft.com/office/drawing/2015/9/8/chartex" xmlns:cx="http://schemas.microsoft.com/office/drawing/2014/chartex">
             <w:pict>
               <v:oval w14:anchorId="22A0B918" id="Oval 240" o:spid="_x0000_s1026" style="position:absolute;margin-left:113.15pt;margin-top:73.9pt;width:12.3pt;height:12.3pt;z-index:-251419648;visibility:visible;mso-wrap-style:square;mso-width-percent:0;mso-height-percent:0;mso-wrap-distance-left:9pt;mso-wrap-distance-top:0;mso-wrap-distance-right:9pt;mso-wrap-distance-bottom:0;mso-position-horizontal:absolute;mso-position-horizontal-relative:text;mso-position-vertical:absolute;mso-position-vertical-relative:text;mso-width-percent:0;mso-height-percent:0;mso-width-relative:margin;mso-height-relative:margin;v-text-anchor:middle" o:gfxdata="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" fillcolor="white [3212]" strokecolor="black [3213]" strokeweight="1pt">
                 <v:stroke joinstyle="miter"/>
@@ -719,7 +717,7 @@
         <w:rPr>
           <w:rFonts w:asciiTheme="majorHAnsi" w:hAnsiTheme="majorHAnsi" w:cstheme="majorHAnsi"/>
           <w:noProof/>
-          <w:lang w:eastAsia="en-GB"/>
+          <w:lang w:val="en-US"/>
         </w:rPr>
         <mc:AlternateContent>
           <mc:Choice Requires="wps">
@@ -830,7 +828,7 @@
               </wp:anchor>
             </w:drawing>
           </mc:Choice>
-          <mc:Fallback>
+          <mc:Fallback xmlns:w16se="http://schemas.microsoft.com/office/word/2015/wordml/symex" xmlns:w16cid="http://schemas.microsoft.com/office/word/2016/wordml/cid" xmlns:am3d="http://schemas.microsoft.com/office/drawing/2017/model3d" xmlns:aink="http://schemas.microsoft.com/office/drawing/2016/ink" xmlns:cx8="http://schemas.microsoft.com/office/drawing/2016/5/14/chartex" xmlns:cx7="http://schemas.microsoft.com/office/drawing/2016/5/13/chartex" xmlns:cx6="http://schemas.microsoft.com/office/drawing/2016/5/12/chartex" xmlns:cx5="http://schemas.microsoft.com/office/drawing/2016/5/11/chartex" xmlns:cx4="http://schemas.microsoft.com/office/drawing/2016/5/10/chartex" xmlns:cx3="http://schemas.microsoft.com/office/drawing/2016/5/9/chartex" xmlns:cx2="http://schemas.microsoft.com/office/drawing/2015/10/21/chartex" xmlns:cx1="http://schemas.microsoft.com/office/drawing/2015/9/8/chartex" xmlns:cx="http://schemas.microsoft.com/office/drawing/2014/chartex">
             <w:pict>
               <v:oval w14:anchorId="08655B46" id="Oval 241" o:spid="_x0000_s1027" style="position:absolute;margin-left:53.6pt;margin-top:61.9pt;width:12.3pt;height:12.3pt;z-index:-251417600;visibility:visible;mso-wrap-style:square;mso-width-percent:0;mso-height-percent:0;mso-wrap-distance-left:9pt;mso-wrap-distance-top:0;mso-wrap-distance-right:9pt;mso-wrap-distance-bottom:0;mso-position-horizontal:absolute;mso-position-horizontal-relative:text;mso-position-vertical:absolute;mso-position-vertical-relative:text;mso-width-percent:0;mso-height-percent:0;mso-width-relative:margin;mso-height-relative:margin;v-text-anchor:middle" o:gfxdata="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" fillcolor="white [3212]" strokecolor="black [3213]" strokeweight="1pt">
                 <v:stroke joinstyle="miter"/>
@@ -881,7 +879,7 @@
         <w:rPr>
           <w:rFonts w:asciiTheme="majorHAnsi" w:hAnsiTheme="majorHAnsi" w:cstheme="majorHAnsi"/>
           <w:noProof/>
-          <w:lang w:eastAsia="en-GB"/>
+          <w:lang w:val="en-US"/>
         </w:rPr>
         <mc:AlternateContent>
           <mc:Choice Requires="wps">
@@ -942,7 +940,7 @@
               </wp:anchor>
             </w:drawing>
           </mc:Choice>
-          <mc:Fallback>
+          <mc:Fallback xmlns:w16se="http://schemas.microsoft.com/office/word/2015/wordml/symex" xmlns:w16cid="http://schemas.microsoft.com/office/word/2016/wordml/cid" xmlns:am3d="http://schemas.microsoft.com/office/drawing/2017/model3d" xmlns:aink="http://schemas.microsoft.com/office/drawing/2016/ink" xmlns:cx8="http://schemas.microsoft.com/office/drawing/2016/5/14/chartex" xmlns:cx7="http://schemas.microsoft.com/office/drawing/2016/5/13/chartex" xmlns:cx6="http://schemas.microsoft.com/office/drawing/2016/5/12/chartex" xmlns:cx5="http://schemas.microsoft.com/office/drawing/2016/5/11/chartex" xmlns:cx4="http://schemas.microsoft.com/office/drawing/2016/5/10/chartex" xmlns:cx3="http://schemas.microsoft.com/office/drawing/2016/5/9/chartex" xmlns:cx2="http://schemas.microsoft.com/office/drawing/2015/10/21/chartex" xmlns:cx1="http://schemas.microsoft.com/office/drawing/2015/9/8/chartex" xmlns:cx="http://schemas.microsoft.com/office/drawing/2014/chartex">
             <w:pict>
               <v:shapetype w14:anchorId="1A850817" id="_x0000_t32" coordsize="21600,21600" o:spt="32" o:oned="t" path="m,l21600,21600e" filled="f">
                 <v:path arrowok="t" fillok="f" o:connecttype="none"/>
@@ -959,7 +957,7 @@
         <w:rPr>
           <w:rFonts w:asciiTheme="majorHAnsi" w:hAnsiTheme="majorHAnsi" w:cstheme="majorHAnsi"/>
           <w:noProof/>
-          <w:lang w:eastAsia="en-GB"/>
+          <w:lang w:val="en-US"/>
         </w:rPr>
         <mc:AlternateContent>
           <mc:Choice Requires="wps">
@@ -991,7 +989,7 @@
                     <wp:lineTo x="4791" y="0"/>
                   </wp:wrapPolygon>
                 </wp:wrapThrough>
-                <wp:docPr id="11" name="Arc 39"/>
+                <wp:docPr id="1" name="Arc 39"/>
                 <wp:cNvGraphicFramePr/>
                 <a:graphic xmlns:a="http://schemas.openxmlformats.org/drawingml/2006/main">
                   <a:graphicData uri="http://schemas.microsoft.com/office/word/2010/wordprocessingShape">
@@ -1273,7 +1271,7 @@
               </wp:anchor>
             </w:drawing>
           </mc:Choice>
-          <mc:Fallback>
+          <mc:Fallback xmlns:w16se="http://schemas.microsoft.com/office/word/2015/wordml/symex" xmlns:w16cid="http://schemas.microsoft.com/office/word/2016/wordml/cid" xmlns:am3d="http://schemas.microsoft.com/office/drawing/2017/model3d" xmlns:aink="http://schemas.microsoft.com/office/drawing/2016/ink" xmlns:cx8="http://schemas.microsoft.com/office/drawing/2016/5/14/chartex" xmlns:cx7="http://schemas.microsoft.com/office/drawing/2016/5/13/chartex" xmlns:cx6="http://schemas.microsoft.com/office/drawing/2016/5/12/chartex" xmlns:cx5="http://schemas.microsoft.com/office/drawing/2016/5/11/chartex" xmlns:cx4="http://schemas.microsoft.com/office/drawing/2016/5/10/chartex" xmlns:cx3="http://schemas.microsoft.com/office/drawing/2016/5/9/chartex" xmlns:cx2="http://schemas.microsoft.com/office/drawing/2015/10/21/chartex" xmlns:cx1="http://schemas.microsoft.com/office/drawing/2015/9/8/chartex" xmlns:cx="http://schemas.microsoft.com/office/drawing/2014/chartex">
             <w:pict>
               <v:shape w14:anchorId="66980636" id="Arc 39" o:spid="_x0000_s1026" style="position:absolute;margin-left:-4.35pt;margin-top:47.8pt;width:27.05pt;height:209.25pt;flip:x y;z-index:251931648;visibility:visible;mso-wrap-style:square;mso-width-percent:0;mso-height-percent:0;mso-wrap-distance-left:9pt;mso-wrap-distance-top:0;mso-wrap-distance-right:9pt;mso-wrap-distance-bottom:0;mso-position-horizontal:absolute;mso-position-horizontal-relative:right-margin-area;mso-position-vertical:absolute;mso-position-vertical-relative:text;mso-width-percent:0;mso-height-percent:0;mso-width-relative:margin;mso-height-relative:margin;v-text-anchor:middle" coordsize="548648,1319734" o:gfxdata="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" path="m284666,46650nsc407737,-113489,547642,334154,548642,675492v957,326570,-104652,601307,-243891,634469l277186,679822v2493,-211057,4987,-422115,7480,-633172xem330996,11161nfc331624,-74075,-998,346081,2,687419v957,326570,391041,735267,337842,608742e" filled="f" strokecolor="black [3200]" strokeweight="1.75pt">
                 <v:stroke startarrow="block" joinstyle="miter"/>
@@ -1288,7 +1286,7 @@
         <w:rPr>
           <w:rFonts w:asciiTheme="majorHAnsi" w:hAnsiTheme="majorHAnsi" w:cstheme="majorHAnsi"/>
           <w:noProof/>
-          <w:lang w:eastAsia="en-GB"/>
+          <w:lang w:val="en-US"/>
         </w:rPr>
         <mc:AlternateContent>
           <mc:Choice Requires="wps">
@@ -1347,7 +1345,7 @@
               </wp:anchor>
             </w:drawing>
           </mc:Choice>
-          <mc:Fallback>
+          <mc:Fallback xmlns:w16se="http://schemas.microsoft.com/office/word/2015/wordml/symex" xmlns:w16cid="http://schemas.microsoft.com/office/word/2016/wordml/cid" xmlns:am3d="http://schemas.microsoft.com/office/drawing/2017/model3d" xmlns:aink="http://schemas.microsoft.com/office/drawing/2016/ink" xmlns:cx8="http://schemas.microsoft.com/office/drawing/2016/5/14/chartex" xmlns:cx7="http://schemas.microsoft.com/office/drawing/2016/5/13/chartex" xmlns:cx6="http://schemas.microsoft.com/office/drawing/2016/5/12/chartex" xmlns:cx5="http://schemas.microsoft.com/office/drawing/2016/5/11/chartex" xmlns:cx4="http://schemas.microsoft.com/office/drawing/2016/5/10/chartex" xmlns:cx3="http://schemas.microsoft.com/office/drawing/2016/5/9/chartex" xmlns:cx2="http://schemas.microsoft.com/office/drawing/2015/10/21/chartex" xmlns:cx1="http://schemas.microsoft.com/office/drawing/2015/9/8/chartex" xmlns:cx="http://schemas.microsoft.com/office/drawing/2014/chartex">
             <w:pict>
               <v:shapetype w14:anchorId="0B5F05DD" id="_x0000_t32" coordsize="21600,21600" o:spt="32" o:oned="t" path="m,l21600,21600e" filled="f">
                 <v:path arrowok="t" fillok="f" o:connecttype="none"/>
@@ -1364,7 +1362,7 @@
         <w:rPr>
           <w:rFonts w:asciiTheme="majorHAnsi" w:hAnsiTheme="majorHAnsi" w:cstheme="majorHAnsi"/>
           <w:noProof/>
-          <w:lang w:eastAsia="en-GB"/>
+          <w:lang w:val="en-US"/>
         </w:rPr>
         <mc:AlternateContent>
           <mc:Choice Requires="wps">
@@ -1488,7 +1486,7 @@
               </wp:anchor>
             </w:drawing>
           </mc:Choice>
-          <mc:Fallback>
+          <mc:Fallback xmlns:w16se="http://schemas.microsoft.com/office/word/2015/wordml/symex" xmlns:w16cid="http://schemas.microsoft.com/office/word/2016/wordml/cid" xmlns:am3d="http://schemas.microsoft.com/office/drawing/2017/model3d" xmlns:aink="http://schemas.microsoft.com/office/drawing/2016/ink" xmlns:cx8="http://schemas.microsoft.com/office/drawing/2016/5/14/chartex" xmlns:cx7="http://schemas.microsoft.com/office/drawing/2016/5/13/chartex" xmlns:cx6="http://schemas.microsoft.com/office/drawing/2016/5/12/chartex" xmlns:cx5="http://schemas.microsoft.com/office/drawing/2016/5/11/chartex" xmlns:cx4="http://schemas.microsoft.com/office/drawing/2016/5/10/chartex" xmlns:cx3="http://schemas.microsoft.com/office/drawing/2016/5/9/chartex" xmlns:cx2="http://schemas.microsoft.com/office/drawing/2015/10/21/chartex" xmlns:cx1="http://schemas.microsoft.com/office/drawing/2015/9/8/chartex" xmlns:cx="http://schemas.microsoft.com/office/drawing/2014/chartex">
             <w:pict>
               <v:oval w14:anchorId="18C3FDA6" id="Oval 252" o:spid="_x0000_s1028" style="position:absolute;margin-left:325.65pt;margin-top:69.6pt;width:12.3pt;height:12.3pt;z-index:251921408;visibility:visible;mso-wrap-style:square;mso-width-percent:0;mso-height-percent:0;mso-wrap-distance-left:9pt;mso-wrap-distance-top:0;mso-wrap-distance-right:9pt;mso-wrap-distance-bottom:0;mso-position-horizontal:absolute;mso-position-horizontal-relative:text;mso-position-vertical:absolute;mso-position-vertical-relative:text;mso-width-percent:0;mso-height-percent:0;mso-width-relative:margin;mso-height-relative:margin;v-text-anchor:middle" o:gfxdata="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" fillcolor="white [3212]" strokecolor="red" strokeweight="1pt">
                 <v:stroke joinstyle="miter"/>
@@ -1552,7 +1550,7 @@
         <w:rPr>
           <w:rFonts w:asciiTheme="majorHAnsi" w:hAnsiTheme="majorHAnsi" w:cstheme="majorHAnsi"/>
           <w:noProof/>
-          <w:lang w:eastAsia="en-GB"/>
+          <w:lang w:val="en-US"/>
         </w:rPr>
         <mc:AlternateContent>
           <mc:Choice Requires="wps">
@@ -1676,7 +1674,7 @@
               </wp:anchor>
             </w:drawing>
           </mc:Choice>
-          <mc:Fallback>
+          <mc:Fallback xmlns:w16se="http://schemas.microsoft.com/office/word/2015/wordml/symex" xmlns:w16cid="http://schemas.microsoft.com/office/word/2016/wordml/cid" xmlns:am3d="http://schemas.microsoft.com/office/drawing/2017/model3d" xmlns:aink="http://schemas.microsoft.com/office/drawing/2016/ink" xmlns:cx8="http://schemas.microsoft.com/office/drawing/2016/5/14/chartex" xmlns:cx7="http://schemas.microsoft.com/office/drawing/2016/5/13/chartex" xmlns:cx6="http://schemas.microsoft.com/office/drawing/2016/5/12/chartex" xmlns:cx5="http://schemas.microsoft.com/office/drawing/2016/5/11/chartex" xmlns:cx4="http://schemas.microsoft.com/office/drawing/2016/5/10/chartex" xmlns:cx3="http://schemas.microsoft.com/office/drawing/2016/5/9/chartex" xmlns:cx2="http://schemas.microsoft.com/office/drawing/2015/10/21/chartex" xmlns:cx1="http://schemas.microsoft.com/office/drawing/2015/9/8/chartex" xmlns:cx="http://schemas.microsoft.com/office/drawing/2014/chartex">
             <w:pict>
               <v:oval w14:anchorId="5ADA7CEB" id="Oval 251" o:spid="_x0000_s1029" style="position:absolute;margin-left:255pt;margin-top:66.25pt;width:12.3pt;height:12.3pt;z-index:251919360;visibility:visible;mso-wrap-style:square;mso-width-percent:0;mso-height-percent:0;mso-wrap-distance-left:9pt;mso-wrap-distance-top:0;mso-wrap-distance-right:9pt;mso-wrap-distance-bottom:0;mso-position-horizontal:absolute;mso-position-horizontal-relative:text;mso-position-vertical:absolute;mso-position-vertical-relative:text;mso-width-percent:0;mso-height-percent:0;mso-width-relative:margin;mso-height-relative:margin;v-text-anchor:middle" o:gfxdata="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" fillcolor="white [3212]" strokecolor="red" strokeweight="1pt">
                 <v:stroke joinstyle="miter"/>
@@ -1740,7 +1738,7 @@
         <w:rPr>
           <w:rFonts w:asciiTheme="majorHAnsi" w:hAnsiTheme="majorHAnsi" w:cstheme="majorHAnsi"/>
           <w:noProof/>
-          <w:lang w:eastAsia="en-GB"/>
+          <w:lang w:val="en-US"/>
         </w:rPr>
         <mc:AlternateContent>
           <mc:Choice Requires="wps">
@@ -1864,7 +1862,7 @@
               </wp:anchor>
             </w:drawing>
           </mc:Choice>
-          <mc:Fallback>
+          <mc:Fallback xmlns:w16se="http://schemas.microsoft.com/office/word/2015/wordml/symex" xmlns:w16cid="http://schemas.microsoft.com/office/word/2016/wordml/cid" xmlns:am3d="http://schemas.microsoft.com/office/drawing/2017/model3d" xmlns:aink="http://schemas.microsoft.com/office/drawing/2016/ink" xmlns:cx8="http://schemas.microsoft.com/office/drawing/2016/5/14/chartex" xmlns:cx7="http://schemas.microsoft.com/office/drawing/2016/5/13/chartex" xmlns:cx6="http://schemas.microsoft.com/office/drawing/2016/5/12/chartex" xmlns:cx5="http://schemas.microsoft.com/office/drawing/2016/5/11/chartex" xmlns:cx4="http://schemas.microsoft.com/office/drawing/2016/5/10/chartex" xmlns:cx3="http://schemas.microsoft.com/office/drawing/2016/5/9/chartex" xmlns:cx2="http://schemas.microsoft.com/office/drawing/2015/10/21/chartex" xmlns:cx1="http://schemas.microsoft.com/office/drawing/2015/9/8/chartex" xmlns:cx="http://schemas.microsoft.com/office/drawing/2014/chartex">
             <w:pict>
               <v:oval w14:anchorId="418B891D" id="Oval 250" o:spid="_x0000_s1030" style="position:absolute;margin-left:213pt;margin-top:70.6pt;width:12.3pt;height:12.3pt;z-index:251917312;visibility:visible;mso-wrap-style:square;mso-width-percent:0;mso-height-percent:0;mso-wrap-distance-left:9pt;mso-wrap-distance-top:0;mso-wrap-distance-right:9pt;mso-wrap-distance-bottom:0;mso-position-horizontal:absolute;mso-position-horizontal-relative:text;mso-position-vertical:absolute;mso-position-vertical-relative:text;mso-width-percent:0;mso-height-percent:0;mso-width-relative:margin;mso-height-relative:margin;v-text-anchor:middle" o:gfxdata="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" fillcolor="white [3212]" strokecolor="red" strokeweight="1pt">
                 <v:stroke joinstyle="miter"/>
@@ -1928,7 +1926,7 @@
         <w:rPr>
           <w:rFonts w:asciiTheme="majorHAnsi" w:hAnsiTheme="majorHAnsi" w:cstheme="majorHAnsi"/>
           <w:noProof/>
-          <w:lang w:eastAsia="en-GB"/>
+          <w:lang w:val="en-US"/>
         </w:rPr>
         <mc:AlternateContent>
           <mc:Choice Requires="wps">
@@ -2039,7 +2037,7 @@
               </wp:anchor>
             </w:drawing>
           </mc:Choice>
-          <mc:Fallback>
+          <mc:Fallback xmlns:w16se="http://schemas.microsoft.com/office/word/2015/wordml/symex" xmlns:w16cid="http://schemas.microsoft.com/office/word/2016/wordml/cid" xmlns:am3d="http://schemas.microsoft.com/office/drawing/2017/model3d" xmlns:aink="http://schemas.microsoft.com/office/drawing/2016/ink" xmlns:cx8="http://schemas.microsoft.com/office/drawing/2016/5/14/chartex" xmlns:cx7="http://schemas.microsoft.com/office/drawing/2016/5/13/chartex" xmlns:cx6="http://schemas.microsoft.com/office/drawing/2016/5/12/chartex" xmlns:cx5="http://schemas.microsoft.com/office/drawing/2016/5/11/chartex" xmlns:cx4="http://schemas.microsoft.com/office/drawing/2016/5/10/chartex" xmlns:cx3="http://schemas.microsoft.com/office/drawing/2016/5/9/chartex" xmlns:cx2="http://schemas.microsoft.com/office/drawing/2015/10/21/chartex" xmlns:cx1="http://schemas.microsoft.com/office/drawing/2015/9/8/chartex" xmlns:cx="http://schemas.microsoft.com/office/drawing/2014/chartex">
             <w:pict>
               <v:oval w14:anchorId="62F6634F" id="Oval 249" o:spid="_x0000_s1031" style="position:absolute;margin-left:84.65pt;margin-top:124.7pt;width:12.3pt;height:12.3pt;z-index:251915264;visibility:visible;mso-wrap-style:square;mso-width-percent:0;mso-height-percent:0;mso-wrap-distance-left:9pt;mso-wrap-distance-top:0;mso-wrap-distance-right:9pt;mso-wrap-distance-bottom:0;mso-position-horizontal:absolute;mso-position-horizontal-relative:text;mso-position-vertical:absolute;mso-position-vertical-relative:text;mso-width-percent:0;mso-height-percent:0;mso-width-relative:margin;mso-height-relative:margin;v-text-anchor:middle" o:gfxdata="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" fillcolor="white [3212]" strokecolor="red" strokeweight="1pt">
                 <v:stroke joinstyle="miter"/>
@@ -2090,7 +2088,7 @@
         <w:rPr>
           <w:rFonts w:asciiTheme="majorHAnsi" w:hAnsiTheme="majorHAnsi" w:cstheme="majorHAnsi"/>
           <w:noProof/>
-          <w:lang w:eastAsia="en-GB"/>
+          <w:lang w:val="en-US"/>
         </w:rPr>
         <mc:AlternateContent>
           <mc:Choice Requires="wps">
@@ -2214,7 +2212,7 @@
               </wp:anchor>
             </w:drawing>
           </mc:Choice>
-          <mc:Fallback>
+          <mc:Fallback xmlns:w16se="http://schemas.microsoft.com/office/word/2015/wordml/symex" xmlns:w16cid="http://schemas.microsoft.com/office/word/2016/wordml/cid" xmlns:am3d="http://schemas.microsoft.com/office/drawing/2017/model3d" xmlns:aink="http://schemas.microsoft.com/office/drawing/2016/ink" xmlns:cx8="http://schemas.microsoft.com/office/drawing/2016/5/14/chartex" xmlns:cx7="http://schemas.microsoft.com/office/drawing/2016/5/13/chartex" xmlns:cx6="http://schemas.microsoft.com/office/drawing/2016/5/12/chartex" xmlns:cx5="http://schemas.microsoft.com/office/drawing/2016/5/11/chartex" xmlns:cx4="http://schemas.microsoft.com/office/drawing/2016/5/10/chartex" xmlns:cx3="http://schemas.microsoft.com/office/drawing/2016/5/9/chartex" xmlns:cx2="http://schemas.microsoft.com/office/drawing/2015/10/21/chartex" xmlns:cx1="http://schemas.microsoft.com/office/drawing/2015/9/8/chartex" xmlns:cx="http://schemas.microsoft.com/office/drawing/2014/chartex">
             <w:pict>
               <v:oval w14:anchorId="2F1A3695" id="Oval 247" o:spid="_x0000_s1032" style="position:absolute;margin-left:277pt;margin-top:196.25pt;width:12.3pt;height:12.3pt;z-index:251911168;visibility:visible;mso-wrap-style:square;mso-width-percent:0;mso-height-percent:0;mso-wrap-distance-left:9pt;mso-wrap-distance-top:0;mso-wrap-distance-right:9pt;mso-wrap-distance-bottom:0;mso-position-horizontal:absolute;mso-position-horizontal-relative:text;mso-position-vertical:absolute;mso-position-vertical-relative:text;mso-width-percent:0;mso-height-percent:0;mso-width-relative:margin;mso-height-relative:margin;v-text-anchor:middle" o:gfxdata="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" fillcolor="white [3212]" strokecolor="black [3213]" strokeweight="1pt">
                 <v:stroke joinstyle="miter"/>
@@ -2278,7 +2276,7 @@
         <w:rPr>
           <w:rFonts w:asciiTheme="majorHAnsi" w:hAnsiTheme="majorHAnsi" w:cstheme="majorHAnsi"/>
           <w:noProof/>
-          <w:lang w:eastAsia="en-GB"/>
+          <w:lang w:val="en-US"/>
         </w:rPr>
         <mc:AlternateContent>
           <mc:Choice Requires="wps">
@@ -2402,7 +2400,7 @@
               </wp:anchor>
             </w:drawing>
           </mc:Choice>
-          <mc:Fallback>
+          <mc:Fallback xmlns:w16se="http://schemas.microsoft.com/office/word/2015/wordml/symex" xmlns:w16cid="http://schemas.microsoft.com/office/word/2016/wordml/cid" xmlns:am3d="http://schemas.microsoft.com/office/drawing/2017/model3d" xmlns:aink="http://schemas.microsoft.com/office/drawing/2016/ink" xmlns:cx8="http://schemas.microsoft.com/office/drawing/2016/5/14/chartex" xmlns:cx7="http://schemas.microsoft.com/office/drawing/2016/5/13/chartex" xmlns:cx6="http://schemas.microsoft.com/office/drawing/2016/5/12/chartex" xmlns:cx5="http://schemas.microsoft.com/office/drawing/2016/5/11/chartex" xmlns:cx4="http://schemas.microsoft.com/office/drawing/2016/5/10/chartex" xmlns:cx3="http://schemas.microsoft.com/office/drawing/2016/5/9/chartex" xmlns:cx2="http://schemas.microsoft.com/office/drawing/2015/10/21/chartex" xmlns:cx1="http://schemas.microsoft.com/office/drawing/2015/9/8/chartex" xmlns:cx="http://schemas.microsoft.com/office/drawing/2014/chartex">
             <w:pict>
               <v:oval w14:anchorId="4C13656E" id="Oval 246" o:spid="_x0000_s1033" style="position:absolute;margin-left:317.65pt;margin-top:149.3pt;width:12.3pt;height:12.3pt;z-index:251909120;visibility:visible;mso-wrap-style:square;mso-width-percent:0;mso-height-percent:0;mso-wrap-distance-left:9pt;mso-wrap-distance-top:0;mso-wrap-distance-right:9pt;mso-wrap-distance-bottom:0;mso-position-horizontal:absolute;mso-position-horizontal-relative:text;mso-position-vertical:absolute;mso-position-vertical-relative:text;mso-width-percent:0;mso-height-percent:0;mso-width-relative:margin;mso-height-relative:margin;v-text-anchor:middle" o:gfxdata="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" fillcolor="white [3212]" strokecolor="black [3213]" strokeweight="1pt">
                 <v:stroke joinstyle="miter"/>
@@ -2466,7 +2464,7 @@
         <w:rPr>
           <w:rFonts w:asciiTheme="majorHAnsi" w:hAnsiTheme="majorHAnsi" w:cstheme="majorHAnsi"/>
           <w:noProof/>
-          <w:lang w:eastAsia="en-GB"/>
+          <w:lang w:val="en-US"/>
         </w:rPr>
         <mc:AlternateContent>
           <mc:Choice Requires="wps">
@@ -2590,7 +2588,7 @@
               </wp:anchor>
             </w:drawing>
           </mc:Choice>
-          <mc:Fallback>
+          <mc:Fallback xmlns:w16se="http://schemas.microsoft.com/office/word/2015/wordml/symex" xmlns:w16cid="http://schemas.microsoft.com/office/word/2016/wordml/cid" xmlns:am3d="http://schemas.microsoft.com/office/drawing/2017/model3d" xmlns:aink="http://schemas.microsoft.com/office/drawing/2016/ink" xmlns:cx8="http://schemas.microsoft.com/office/drawing/2016/5/14/chartex" xmlns:cx7="http://schemas.microsoft.com/office/drawing/2016/5/13/chartex" xmlns:cx6="http://schemas.microsoft.com/office/drawing/2016/5/12/chartex" xmlns:cx5="http://schemas.microsoft.com/office/drawing/2016/5/11/chartex" xmlns:cx4="http://schemas.microsoft.com/office/drawing/2016/5/10/chartex" xmlns:cx3="http://schemas.microsoft.com/office/drawing/2016/5/9/chartex" xmlns:cx2="http://schemas.microsoft.com/office/drawing/2015/10/21/chartex" xmlns:cx1="http://schemas.microsoft.com/office/drawing/2015/9/8/chartex" xmlns:cx="http://schemas.microsoft.com/office/drawing/2014/chartex">
             <w:pict>
               <v:oval w14:anchorId="1DFF7214" id="Oval 245" o:spid="_x0000_s1034" style="position:absolute;margin-left:268.3pt;margin-top:149.6pt;width:12.3pt;height:12.3pt;z-index:251907072;visibility:visible;mso-wrap-style:square;mso-width-percent:0;mso-height-percent:0;mso-wrap-distance-left:9pt;mso-wrap-distance-top:0;mso-wrap-distance-right:9pt;mso-wrap-distance-bottom:0;mso-position-horizontal:absolute;mso-position-horizontal-relative:text;mso-position-vertical:absolute;mso-position-vertical-relative:text;mso-width-percent:0;mso-height-percent:0;mso-width-relative:margin;mso-height-relative:margin;v-text-anchor:middle" o:gfxdata="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" fillcolor="white [3212]" strokecolor="black [3213]" strokeweight="1pt">
                 <v:stroke joinstyle="miter"/>
@@ -2654,7 +2652,7 @@
         <w:rPr>
           <w:rFonts w:asciiTheme="majorHAnsi" w:hAnsiTheme="majorHAnsi" w:cstheme="majorHAnsi"/>
           <w:noProof/>
-          <w:lang w:eastAsia="en-GB"/>
+          <w:lang w:val="en-US"/>
         </w:rPr>
         <mc:AlternateContent>
           <mc:Choice Requires="wps">
@@ -2778,7 +2776,7 @@
               </wp:anchor>
             </w:drawing>
           </mc:Choice>
-          <mc:Fallback>
+          <mc:Fallback xmlns:w16se="http://schemas.microsoft.com/office/word/2015/wordml/symex" xmlns:w16cid="http://schemas.microsoft.com/office/word/2016/wordml/cid" xmlns:am3d="http://schemas.microsoft.com/office/drawing/2017/model3d" xmlns:aink="http://schemas.microsoft.com/office/drawing/2016/ink" xmlns:cx8="http://schemas.microsoft.com/office/drawing/2016/5/14/chartex" xmlns:cx7="http://schemas.microsoft.com/office/drawing/2016/5/13/chartex" xmlns:cx6="http://schemas.microsoft.com/office/drawing/2016/5/12/chartex" xmlns:cx5="http://schemas.microsoft.com/office/drawing/2016/5/11/chartex" xmlns:cx4="http://schemas.microsoft.com/office/drawing/2016/5/10/chartex" xmlns:cx3="http://schemas.microsoft.com/office/drawing/2016/5/9/chartex" xmlns:cx2="http://schemas.microsoft.com/office/drawing/2015/10/21/chartex" xmlns:cx1="http://schemas.microsoft.com/office/drawing/2015/9/8/chartex" xmlns:cx="http://schemas.microsoft.com/office/drawing/2014/chartex">
             <w:pict>
               <v:oval w14:anchorId="65325728" id="Oval 244" o:spid="_x0000_s1035" style="position:absolute;margin-left:221.2pt;margin-top:150.9pt;width:12.3pt;height:12.3pt;z-index:251905024;visibility:visible;mso-wrap-style:square;mso-width-percent:0;mso-height-percent:0;mso-wrap-distance-left:9pt;mso-wrap-distance-top:0;mso-wrap-distance-right:9pt;mso-wrap-distance-bottom:0;mso-position-horizontal:absolute;mso-position-horizontal-relative:text;mso-position-vertical:absolute;mso-position-vertical-relative:text;mso-width-percent:0;mso-height-percent:0;mso-width-relative:margin;mso-height-relative:margin;v-text-anchor:middle" o:gfxdata="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" fillcolor="white [3212]" strokecolor="black [3213]" strokeweight="1pt">
                 <v:stroke joinstyle="miter"/>
@@ -2842,7 +2840,7 @@
         <w:rPr>
           <w:rFonts w:asciiTheme="majorHAnsi" w:hAnsiTheme="majorHAnsi" w:cstheme="majorHAnsi"/>
           <w:noProof/>
-          <w:lang w:eastAsia="en-GB"/>
+          <w:lang w:val="en-US"/>
         </w:rPr>
         <mc:AlternateContent>
           <mc:Choice Requires="wps">
@@ -2951,7 +2949,7 @@
               </wp:anchor>
             </w:drawing>
           </mc:Choice>
-          <mc:Fallback>
+          <mc:Fallback xmlns:w16se="http://schemas.microsoft.com/office/word/2015/wordml/symex" xmlns:w16cid="http://schemas.microsoft.com/office/word/2016/wordml/cid" xmlns:am3d="http://schemas.microsoft.com/office/drawing/2017/model3d" xmlns:aink="http://schemas.microsoft.com/office/drawing/2016/ink" xmlns:cx8="http://schemas.microsoft.com/office/drawing/2016/5/14/chartex" xmlns:cx7="http://schemas.microsoft.com/office/drawing/2016/5/13/chartex" xmlns:cx6="http://schemas.microsoft.com/office/drawing/2016/5/12/chartex" xmlns:cx5="http://schemas.microsoft.com/office/drawing/2016/5/11/chartex" xmlns:cx4="http://schemas.microsoft.com/office/drawing/2016/5/10/chartex" xmlns:cx3="http://schemas.microsoft.com/office/drawing/2016/5/9/chartex" xmlns:cx2="http://schemas.microsoft.com/office/drawing/2015/10/21/chartex" xmlns:cx1="http://schemas.microsoft.com/office/drawing/2015/9/8/chartex" xmlns:cx="http://schemas.microsoft.com/office/drawing/2014/chartex">
             <w:pict>
               <v:oval w14:anchorId="05EB1261" id="Oval 239" o:spid="_x0000_s1036" style="position:absolute;margin-left:353.2pt;margin-top:55.3pt;width:12.3pt;height:12.3pt;z-index:-251421696;visibility:visible;mso-wrap-style:square;mso-width-percent:0;mso-height-percent:0;mso-wrap-distance-left:9pt;mso-wrap-distance-top:0;mso-wrap-distance-right:9pt;mso-wrap-distance-bottom:0;mso-position-horizontal:absolute;mso-position-horizontal-relative:text;mso-position-vertical:absolute;mso-position-vertical-relative:text;mso-width-percent:0;mso-height-percent:0;mso-width-relative:margin;mso-height-relative:margin;v-text-anchor:middle" o:gfxdata="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" fillcolor="white [3212]" strokecolor="black [3213]" strokeweight="1pt">
                 <v:stroke joinstyle="miter"/>
@@ -3000,7 +2998,7 @@
         <w:rPr>
           <w:rFonts w:asciiTheme="majorHAnsi" w:hAnsiTheme="majorHAnsi" w:cstheme="majorHAnsi"/>
           <w:noProof/>
-          <w:lang w:eastAsia="en-GB"/>
+          <w:lang w:val="en-US"/>
         </w:rPr>
         <mc:AlternateContent>
           <mc:Choice Requires="wps">
@@ -3109,7 +3107,7 @@
               </wp:anchor>
             </w:drawing>
           </mc:Choice>
-          <mc:Fallback>
+          <mc:Fallback xmlns:w16se="http://schemas.microsoft.com/office/word/2015/wordml/symex" xmlns:w16cid="http://schemas.microsoft.com/office/word/2016/wordml/cid" xmlns:am3d="http://schemas.microsoft.com/office/drawing/2017/model3d" xmlns:aink="http://schemas.microsoft.com/office/drawing/2016/ink" xmlns:cx8="http://schemas.microsoft.com/office/drawing/2016/5/14/chartex" xmlns:cx7="http://schemas.microsoft.com/office/drawing/2016/5/13/chartex" xmlns:cx6="http://schemas.microsoft.com/office/drawing/2016/5/12/chartex" xmlns:cx5="http://schemas.microsoft.com/office/drawing/2016/5/11/chartex" xmlns:cx4="http://schemas.microsoft.com/office/drawing/2016/5/10/chartex" xmlns:cx3="http://schemas.microsoft.com/office/drawing/2016/5/9/chartex" xmlns:cx2="http://schemas.microsoft.com/office/drawing/2015/10/21/chartex" xmlns:cx1="http://schemas.microsoft.com/office/drawing/2015/9/8/chartex" xmlns:cx="http://schemas.microsoft.com/office/drawing/2014/chartex">
             <w:pict>
               <v:oval w14:anchorId="4601A565" id="Oval 238" o:spid="_x0000_s1037" style="position:absolute;margin-left:402.6pt;margin-top:65.8pt;width:12.3pt;height:12.3pt;z-index:-251423744;visibility:visible;mso-wrap-style:square;mso-width-percent:0;mso-height-percent:0;mso-wrap-distance-left:9pt;mso-wrap-distance-top:0;mso-wrap-distance-right:9pt;mso-wrap-distance-bottom:0;mso-position-horizontal:absolute;mso-position-horizontal-relative:text;mso-position-vertical:absolute;mso-position-vertical-relative:text;mso-width-percent:0;mso-height-percent:0;mso-width-relative:margin;mso-height-relative:margin;v-text-anchor:middle" o:gfxdata="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" fillcolor="white [3212]" strokecolor="black [3213]" strokeweight="1pt">
                 <v:stroke joinstyle="miter"/>
@@ -3158,7 +3156,7 @@
         <w:rPr>
           <w:rFonts w:asciiTheme="majorHAnsi" w:hAnsiTheme="majorHAnsi" w:cstheme="majorHAnsi"/>
           <w:noProof/>
-          <w:lang w:eastAsia="en-GB"/>
+          <w:lang w:val="en-US"/>
         </w:rPr>
         <mc:AlternateContent>
           <mc:Choice Requires="wps">
@@ -3267,7 +3265,7 @@
               </wp:anchor>
             </w:drawing>
           </mc:Choice>
-          <mc:Fallback>
+          <mc:Fallback xmlns:w16se="http://schemas.microsoft.com/office/word/2015/wordml/symex" xmlns:w16cid="http://schemas.microsoft.com/office/word/2016/wordml/cid" xmlns:am3d="http://schemas.microsoft.com/office/drawing/2017/model3d" xmlns:aink="http://schemas.microsoft.com/office/drawing/2016/ink" xmlns:cx8="http://schemas.microsoft.com/office/drawing/2016/5/14/chartex" xmlns:cx7="http://schemas.microsoft.com/office/drawing/2016/5/13/chartex" xmlns:cx6="http://schemas.microsoft.com/office/drawing/2016/5/12/chartex" xmlns:cx5="http://schemas.microsoft.com/office/drawing/2016/5/11/chartex" xmlns:cx4="http://schemas.microsoft.com/office/drawing/2016/5/10/chartex" xmlns:cx3="http://schemas.microsoft.com/office/drawing/2016/5/9/chartex" xmlns:cx2="http://schemas.microsoft.com/office/drawing/2015/10/21/chartex" xmlns:cx1="http://schemas.microsoft.com/office/drawing/2015/9/8/chartex" xmlns:cx="http://schemas.microsoft.com/office/drawing/2014/chartex">
             <w:pict>
               <v:oval w14:anchorId="33E9158B" id="Oval 237" o:spid="_x0000_s1038" style="position:absolute;margin-left:358.45pt;margin-top:30.45pt;width:12.3pt;height:12.3pt;z-index:-251425792;visibility:visible;mso-wrap-style:square;mso-width-percent:0;mso-height-percent:0;mso-wrap-distance-left:9pt;mso-wrap-distance-top:0;mso-wrap-distance-right:9pt;mso-wrap-distance-bottom:0;mso-position-horizontal:absolute;mso-position-horizontal-relative:text;mso-position-vertical:absolute;mso-position-vertical-relative:text;mso-width-percent:0;mso-height-percent:0;mso-width-relative:margin;mso-height-relative:margin;v-text-anchor:middle" o:gfxdata="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" fillcolor="white [3212]" strokecolor="black [3213]" strokeweight="1pt">
                 <v:stroke joinstyle="miter"/>
@@ -3316,7 +3314,7 @@
         <w:rPr>
           <w:rFonts w:asciiTheme="majorHAnsi" w:hAnsiTheme="majorHAnsi" w:cstheme="majorHAnsi"/>
           <w:noProof/>
-          <w:lang w:eastAsia="en-GB"/>
+          <w:lang w:val="en-US"/>
         </w:rPr>
         <mc:AlternateContent>
           <mc:Choice Requires="wps">
@@ -3425,7 +3423,7 @@
               </wp:anchor>
             </w:drawing>
           </mc:Choice>
-          <mc:Fallback>
+          <mc:Fallback xmlns:w16se="http://schemas.microsoft.com/office/word/2015/wordml/symex" xmlns:w16cid="http://schemas.microsoft.com/office/word/2016/wordml/cid" xmlns:am3d="http://schemas.microsoft.com/office/drawing/2017/model3d" xmlns:aink="http://schemas.microsoft.com/office/drawing/2016/ink" xmlns:cx8="http://schemas.microsoft.com/office/drawing/2016/5/14/chartex" xmlns:cx7="http://schemas.microsoft.com/office/drawing/2016/5/13/chartex" xmlns:cx6="http://schemas.microsoft.com/office/drawing/2016/5/12/chartex" xmlns:cx5="http://schemas.microsoft.com/office/drawing/2016/5/11/chartex" xmlns:cx4="http://schemas.microsoft.com/office/drawing/2016/5/10/chartex" xmlns:cx3="http://schemas.microsoft.com/office/drawing/2016/5/9/chartex" xmlns:cx2="http://schemas.microsoft.com/office/drawing/2015/10/21/chartex" xmlns:cx1="http://schemas.microsoft.com/office/drawing/2015/9/8/chartex" xmlns:cx="http://schemas.microsoft.com/office/drawing/2014/chartex">
             <w:pict>
               <v:oval w14:anchorId="1162F724" id="Oval 236" o:spid="_x0000_s1039" style="position:absolute;margin-left:255.95pt;margin-top:31.2pt;width:12.3pt;height:12.3pt;z-index:-251427840;visibility:visible;mso-wrap-style:square;mso-width-percent:0;mso-height-percent:0;mso-wrap-distance-left:9pt;mso-wrap-distance-top:0;mso-wrap-distance-right:9pt;mso-wrap-distance-bottom:0;mso-position-horizontal:absolute;mso-position-horizontal-relative:text;mso-position-vertical:absolute;mso-position-vertical-relative:text;mso-width-percent:0;mso-height-percent:0;mso-width-relative:margin;mso-height-relative:margin;v-text-anchor:middle" o:gfxdata="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" fillcolor="white [3212]" strokecolor="black [3213]" strokeweight="1pt">
                 <v:stroke joinstyle="miter"/>
@@ -3474,7 +3472,7 @@
         <w:rPr>
           <w:rFonts w:asciiTheme="majorHAnsi" w:hAnsiTheme="majorHAnsi" w:cstheme="majorHAnsi"/>
           <w:noProof/>
-          <w:lang w:eastAsia="en-GB"/>
+          <w:lang w:val="en-US"/>
         </w:rPr>
         <mc:AlternateContent>
           <mc:Choice Requires="wps">
@@ -3583,7 +3581,7 @@
               </wp:anchor>
             </w:drawing>
           </mc:Choice>
-          <mc:Fallback>
+          <mc:Fallback xmlns:w16se="http://schemas.microsoft.com/office/word/2015/wordml/symex" xmlns:w16cid="http://schemas.microsoft.com/office/word/2016/wordml/cid" xmlns:am3d="http://schemas.microsoft.com/office/drawing/2017/model3d" xmlns:aink="http://schemas.microsoft.com/office/drawing/2016/ink" xmlns:cx8="http://schemas.microsoft.com/office/drawing/2016/5/14/chartex" xmlns:cx7="http://schemas.microsoft.com/office/drawing/2016/5/13/chartex" xmlns:cx6="http://schemas.microsoft.com/office/drawing/2016/5/12/chartex" xmlns:cx5="http://schemas.microsoft.com/office/drawing/2016/5/11/chartex" xmlns:cx4="http://schemas.microsoft.com/office/drawing/2016/5/10/chartex" xmlns:cx3="http://schemas.microsoft.com/office/drawing/2016/5/9/chartex" xmlns:cx2="http://schemas.microsoft.com/office/drawing/2015/10/21/chartex" xmlns:cx1="http://schemas.microsoft.com/office/drawing/2015/9/8/chartex" xmlns:cx="http://schemas.microsoft.com/office/drawing/2014/chartex">
             <w:pict>
               <v:oval w14:anchorId="503AA976" id="Oval 222" o:spid="_x0000_s1040" style="position:absolute;margin-left:152.3pt;margin-top:31.15pt;width:12.3pt;height:12.3pt;z-index:-251442176;visibility:visible;mso-wrap-style:square;mso-width-percent:0;mso-height-percent:0;mso-wrap-distance-left:9pt;mso-wrap-distance-top:0;mso-wrap-distance-right:9pt;mso-wrap-distance-bottom:0;mso-position-horizontal:absolute;mso-position-horizontal-relative:text;mso-position-vertical:absolute;mso-position-vertical-relative:text;mso-width-percent:0;mso-height-percent:0;mso-width-relative:margin;mso-height-relative:margin;v-text-anchor:middle" o:gfxdata="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" fillcolor="white [3212]" strokecolor="black [3213]" strokeweight="1pt">
                 <v:stroke joinstyle="miter"/>
@@ -3632,7 +3630,7 @@
         <w:rPr>
           <w:rFonts w:asciiTheme="majorHAnsi" w:hAnsiTheme="majorHAnsi" w:cstheme="majorHAnsi"/>
           <w:noProof/>
-          <w:lang w:eastAsia="en-GB"/>
+          <w:lang w:val="en-US"/>
         </w:rPr>
         <mc:AlternateContent>
           <mc:Choice Requires="wps">
@@ -3741,7 +3739,7 @@
               </wp:anchor>
             </w:drawing>
           </mc:Choice>
-          <mc:Fallback>
+          <mc:Fallback xmlns:w16se="http://schemas.microsoft.com/office/word/2015/wordml/symex" xmlns:w16cid="http://schemas.microsoft.com/office/word/2016/wordml/cid" xmlns:am3d="http://schemas.microsoft.com/office/drawing/2017/model3d" xmlns:aink="http://schemas.microsoft.com/office/drawing/2016/ink" xmlns:cx8="http://schemas.microsoft.com/office/drawing/2016/5/14/chartex" xmlns:cx7="http://schemas.microsoft.com/office/drawing/2016/5/13/chartex" xmlns:cx6="http://schemas.microsoft.com/office/drawing/2016/5/12/chartex" xmlns:cx5="http://schemas.microsoft.com/office/drawing/2016/5/11/chartex" xmlns:cx4="http://schemas.microsoft.com/office/drawing/2016/5/10/chartex" xmlns:cx3="http://schemas.microsoft.com/office/drawing/2016/5/9/chartex" xmlns:cx2="http://schemas.microsoft.com/office/drawing/2015/10/21/chartex" xmlns:cx1="http://schemas.microsoft.com/office/drawing/2015/9/8/chartex" xmlns:cx="http://schemas.microsoft.com/office/drawing/2014/chartex">
             <w:pict>
               <v:oval w14:anchorId="5D985706" id="Oval 221" o:spid="_x0000_s1041" style="position:absolute;margin-left:45pt;margin-top:31.8pt;width:12.3pt;height:12.3pt;z-index:-251444224;visibility:visible;mso-wrap-style:square;mso-width-percent:0;mso-height-percent:0;mso-wrap-distance-left:9pt;mso-wrap-distance-top:0;mso-wrap-distance-right:9pt;mso-wrap-distance-bottom:0;mso-position-horizontal:absolute;mso-position-horizontal-relative:text;mso-position-vertical:absolute;mso-position-vertical-relative:text;mso-width-percent:0;mso-height-percent:0;mso-width-relative:margin;mso-height-relative:margin;v-text-anchor:middle" o:gfxdata="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" fillcolor="white [3212]" strokecolor="black [3213]" strokeweight="1pt">
                 <v:stroke joinstyle="miter"/>
@@ -3790,7 +3788,7 @@
         <w:rPr>
           <w:rFonts w:asciiTheme="majorHAnsi" w:hAnsiTheme="majorHAnsi" w:cstheme="majorHAnsi"/>
           <w:noProof/>
-          <w:lang w:eastAsia="en-GB"/>
+          <w:lang w:val="en-US"/>
         </w:rPr>
         <mc:AlternateContent>
           <mc:Choice Requires="wps">
@@ -3875,7 +3873,7 @@
                                   <w14:bevel/>
                                 </w14:textOutline>
                               </w:rPr>
-                              <w:t>I</w:t>
+                              <w:t>A</w:t>
                             </w:r>
                             <w:r>
                               <w:rPr>
@@ -3890,7 +3888,7 @@
                                   <w14:bevel/>
                                 </w14:textOutline>
                               </w:rPr>
-                              <w:t>AA</w:t>
+                              <w:t>A</w:t>
                             </w:r>
                           </w:p>
                           <w:p>
@@ -3963,11 +3961,11 @@
           </mc:Choice>
           <mc:Fallback>
             <w:pict>
-              <v:shapetype w14:anchorId="50664833" id="_x0000_t202" coordsize="21600,21600" o:spt="202" path="m,l,21600r21600,l21600,xe">
+              <v:shapetype w14:anchorId="50664833" id="_x0000_t202" coordsize="21600,21600" o:spt="202" path="m0,0l0,21600,21600,21600,21600,0xe">
                 <v:stroke joinstyle="miter"/>
                 <v:path gradientshapeok="t" o:connecttype="rect"/>
               </v:shapetype>
-              <v:shape id="Text Box 2" o:spid="_x0000_s1042" type="#_x0000_t202" style="position:absolute;margin-left:116pt;margin-top:98.6pt;width:43pt;height:94.15pt;z-index:251654143;visibility:visible;mso-wrap-style:square;mso-width-percent:0;mso-height-percent:0;mso-wrap-distance-left:9pt;mso-wrap-distance-top:3.6pt;mso-wrap-distance-right:9pt;mso-wrap-distance-bottom:3.6pt;mso-position-horizontal:absolute;mso-position-horizontal-relative:margin;mso-position-vertical:absolute;mso-position-vertical-relative:text;mso-width-percent:0;mso-height-percent:0;mso-width-relative:margin;mso-height-relative:margin;v-text-anchor:top" o:gfxdata="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" strokecolor="red" strokeweight="1.75pt">
+              <v:shape id="Text Box 2" o:spid="_x0000_s1042" type="#_x0000_t202" style="position:absolute;margin-left:116pt;margin-top:98.6pt;width:43pt;height:94.15pt;z-index:251654143;visibility:visible;mso-wrap-style:square;mso-width-percent:0;mso-height-percent:0;mso-wrap-distance-left:9pt;mso-wrap-distance-top:3.6pt;mso-wrap-distance-right:9pt;mso-wrap-distance-bottom:3.6pt;mso-position-horizontal:absolute;mso-position-horizontal-relative:margin;mso-position-vertical:absolute;mso-position-vertical-relative:text;mso-width-percent:0;mso-height-percent:0;mso-width-relative:margin;mso-height-relative:margin;v-text-anchor:top" o:gfxdata="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" strokecolor="red" strokeweight="1.75pt">
                 <v:textbox>
                   <w:txbxContent>
                     <w:p>
@@ -3998,7 +3996,7 @@
                             <w14:bevel/>
                           </w14:textOutline>
                         </w:rPr>
-                        <w:t>I</w:t>
+                        <w:t>A</w:t>
                       </w:r>
                       <w:r>
                         <w:rPr>
@@ -4013,7 +4011,7 @@
                             <w14:bevel/>
                           </w14:textOutline>
                         </w:rPr>
-                        <w:t>AA</w:t>
+                        <w:t>A</w:t>
                       </w:r>
                     </w:p>
                     <w:p>
@@ -4079,7 +4077,7 @@
         <w:rPr>
           <w:rFonts w:asciiTheme="majorHAnsi" w:hAnsiTheme="majorHAnsi" w:cstheme="majorHAnsi"/>
           <w:noProof/>
-          <w:lang w:eastAsia="en-GB"/>
+          <w:lang w:val="en-US"/>
         </w:rPr>
         <mc:AlternateContent>
           <mc:Choice Requires="wps">
@@ -4164,21 +4162,6 @@
                                   <w14:bevel/>
                                 </w14:textOutline>
                               </w:rPr>
-                              <w:t>I</w:t>
-                            </w:r>
-                            <w:r>
-                              <w:rPr>
-                                <w:sz w:val="52"/>
-                                <w:szCs w:val="52"/>
-                                <w:vertAlign w:val="subscript"/>
-                                <w14:textOutline w14:w="0" w14:cap="rnd" w14:cmpd="sng" w14:algn="ctr">
-                                  <w14:solidFill>
-                                    <w14:srgbClr w14:val="000000"/>
-                                  </w14:solidFill>
-                                  <w14:prstDash w14:val="solid"/>
-                                  <w14:bevel/>
-                                </w14:textOutline>
-                              </w:rPr>
                               <w:t>A</w:t>
                             </w:r>
                             <w:r>
@@ -4255,7 +4238,7 @@
           </mc:Choice>
           <mc:Fallback>
             <w:pict>
-              <v:shape w14:anchorId="57315337" id="_x0000_s1043" type="#_x0000_t202" style="position:absolute;margin-left:275pt;margin-top:98.6pt;width:47.5pt;height:94.15pt;z-index:251658239;visibility:visible;mso-wrap-style:square;mso-width-percent:0;mso-height-percent:0;mso-wrap-distance-left:9pt;mso-wrap-distance-top:3.6pt;mso-wrap-distance-right:9pt;mso-wrap-distance-bottom:3.6pt;mso-position-horizontal:absolute;mso-position-horizontal-relative:margin;mso-position-vertical:absolute;mso-position-vertical-relative:text;mso-width-percent:0;mso-height-percent:0;mso-width-relative:margin;mso-height-relative:margin;v-text-anchor:top" o:gfxdata="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" strokecolor="red" strokeweight="1.75pt">
+              <v:shape w14:anchorId="57315337" id="_x0000_s1043" type="#_x0000_t202" style="position:absolute;margin-left:275pt;margin-top:98.6pt;width:47.5pt;height:94.15pt;z-index:251658239;visibility:visible;mso-wrap-style:square;mso-width-percent:0;mso-height-percent:0;mso-wrap-distance-left:9pt;mso-wrap-distance-top:3.6pt;mso-wrap-distance-right:9pt;mso-wrap-distance-bottom:3.6pt;mso-position-horizontal:absolute;mso-position-horizontal-relative:margin;mso-position-vertical:absolute;mso-position-vertical-relative:text;mso-width-percent:0;mso-height-percent:0;mso-width-relative:margin;mso-height-relative:margin;v-text-anchor:top" o:gfxdata="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" strokecolor="red" strokeweight="1.75pt">
                 <v:textbox>
                   <w:txbxContent>
                     <w:p>
@@ -4278,21 +4261,6 @@
                         <w:rPr>
                           <w:sz w:val="52"/>
                           <w:szCs w:val="52"/>
-                          <w14:textOutline w14:w="0" w14:cap="rnd" w14:cmpd="sng" w14:algn="ctr">
-                            <w14:solidFill>
-                              <w14:srgbClr w14:val="000000"/>
-                            </w14:solidFill>
-                            <w14:prstDash w14:val="solid"/>
-                            <w14:bevel/>
-                          </w14:textOutline>
-                        </w:rPr>
-                        <w:t>I</w:t>
-                      </w:r>
-                      <w:r>
-                        <w:rPr>
-                          <w:sz w:val="52"/>
-                          <w:szCs w:val="52"/>
-                          <w:vertAlign w:val="subscript"/>
                           <w14:textOutline w14:w="0" w14:cap="rnd" w14:cmpd="sng" w14:algn="ctr">
                             <w14:solidFill>
                               <w14:srgbClr w14:val="000000"/>
@@ -4370,7 +4338,7 @@
         <w:rPr>
           <w:rFonts w:asciiTheme="majorHAnsi" w:hAnsiTheme="majorHAnsi" w:cstheme="majorHAnsi"/>
           <w:noProof/>
-          <w:lang w:eastAsia="en-GB"/>
+          <w:lang w:val="en-US"/>
         </w:rPr>
         <mc:AlternateContent>
           <mc:Choice Requires="wps">
@@ -4455,7 +4423,7 @@
                                   <w14:bevel/>
                                 </w14:textOutline>
                               </w:rPr>
-                              <w:t>I</w:t>
+                              <w:t>A</w:t>
                             </w:r>
                             <w:r>
                               <w:rPr>
@@ -4470,7 +4438,7 @@
                                   <w14:bevel/>
                                 </w14:textOutline>
                               </w:rPr>
-                              <w:t>AM</w:t>
+                              <w:t>M</w:t>
                             </w:r>
                           </w:p>
                           <w:p>
@@ -4531,7 +4499,7 @@
           </mc:Choice>
           <mc:Fallback>
             <w:pict>
-              <v:shape w14:anchorId="5B734BFA" id="_x0000_s1044" type="#_x0000_t202" style="position:absolute;margin-left:227.3pt;margin-top:98.6pt;width:47.5pt;height:94.15pt;z-index:251656191;visibility:visible;mso-wrap-style:square;mso-width-percent:0;mso-height-percent:0;mso-wrap-distance-left:9pt;mso-wrap-distance-top:3.6pt;mso-wrap-distance-right:9pt;mso-wrap-distance-bottom:3.6pt;mso-position-horizontal:absolute;mso-position-horizontal-relative:margin;mso-position-vertical:absolute;mso-position-vertical-relative:text;mso-width-percent:0;mso-height-percent:0;mso-width-relative:margin;mso-height-relative:margin;v-text-anchor:top" o:gfxdata="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" strokecolor="red" strokeweight="1.75pt">
+              <v:shape w14:anchorId="5B734BFA" id="_x0000_s1044" type="#_x0000_t202" style="position:absolute;margin-left:227.3pt;margin-top:98.6pt;width:47.5pt;height:94.15pt;z-index:251656191;visibility:visible;mso-wrap-style:square;mso-width-percent:0;mso-height-percent:0;mso-wrap-distance-left:9pt;mso-wrap-distance-top:3.6pt;mso-wrap-distance-right:9pt;mso-wrap-distance-bottom:3.6pt;mso-position-horizontal:absolute;mso-position-horizontal-relative:margin;mso-position-vertical:absolute;mso-position-vertical-relative:text;mso-width-percent:0;mso-height-percent:0;mso-width-relative:margin;mso-height-relative:margin;v-text-anchor:top" o:gfxdata="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" strokecolor="red" strokeweight="1.75pt">
                 <v:textbox>
                   <w:txbxContent>
                     <w:p>
@@ -4562,7 +4530,7 @@
                             <w14:bevel/>
                           </w14:textOutline>
                         </w:rPr>
-                        <w:t>I</w:t>
+                        <w:t>A</w:t>
                       </w:r>
                       <w:r>
                         <w:rPr>
@@ -4577,7 +4545,7 @@
                             <w14:bevel/>
                           </w14:textOutline>
                         </w:rPr>
-                        <w:t>AM</w:t>
+                        <w:t>M</w:t>
                       </w:r>
                     </w:p>
                     <w:p>
@@ -4631,7 +4599,7 @@
         <w:rPr>
           <w:rFonts w:asciiTheme="majorHAnsi" w:hAnsiTheme="majorHAnsi" w:cstheme="majorHAnsi"/>
           <w:noProof/>
-          <w:lang w:eastAsia="en-GB"/>
+          <w:lang w:val="en-US"/>
         </w:rPr>
         <mc:AlternateContent>
           <mc:Choice Requires="wps">
@@ -4662,7 +4630,7 @@
                     <wp:lineTo x="14452" y="-70"/>
                   </wp:wrapPolygon>
                 </wp:wrapThrough>
-                <wp:docPr id="39" name="Arc 39"/>
+                <wp:docPr id="2" name="Arc 39"/>
                 <wp:cNvGraphicFramePr/>
                 <a:graphic xmlns:a="http://schemas.openxmlformats.org/drawingml/2006/main">
                   <a:graphicData uri="http://schemas.microsoft.com/office/word/2010/wordprocessingShape">
@@ -4944,7 +4912,7 @@
               </wp:anchor>
             </w:drawing>
           </mc:Choice>
-          <mc:Fallback>
+          <mc:Fallback xmlns:w16se="http://schemas.microsoft.com/office/word/2015/wordml/symex" xmlns:w16cid="http://schemas.microsoft.com/office/word/2016/wordml/cid" xmlns:am3d="http://schemas.microsoft.com/office/drawing/2017/model3d" xmlns:aink="http://schemas.microsoft.com/office/drawing/2016/ink" xmlns:cx8="http://schemas.microsoft.com/office/drawing/2016/5/14/chartex" xmlns:cx7="http://schemas.microsoft.com/office/drawing/2016/5/13/chartex" xmlns:cx6="http://schemas.microsoft.com/office/drawing/2016/5/12/chartex" xmlns:cx5="http://schemas.microsoft.com/office/drawing/2016/5/11/chartex" xmlns:cx4="http://schemas.microsoft.com/office/drawing/2016/5/10/chartex" xmlns:cx3="http://schemas.microsoft.com/office/drawing/2016/5/9/chartex" xmlns:cx2="http://schemas.microsoft.com/office/drawing/2015/10/21/chartex" xmlns:cx1="http://schemas.microsoft.com/office/drawing/2015/9/8/chartex" xmlns:cx="http://schemas.microsoft.com/office/drawing/2014/chartex">
             <w:pict>
               <v:shape w14:anchorId="7688CFBD" id="Arc 39" o:spid="_x0000_s1026" style="position:absolute;margin-left:216.15pt;margin-top:95.15pt;width:51.9pt;height:209.55pt;rotation:90;flip:y;z-index:251853824;visibility:visible;mso-wrap-style:square;mso-width-percent:0;mso-height-percent:0;mso-wrap-distance-left:9pt;mso-wrap-distance-top:0;mso-wrap-distance-right:9pt;mso-wrap-distance-bottom:0;mso-position-horizontal:absolute;mso-position-horizontal-relative:margin;mso-position-vertical:absolute;mso-position-vertical-relative:text;mso-width-percent:0;mso-height-percent:0;mso-width-relative:margin;mso-height-relative:margin;v-text-anchor:middle" coordsize="548648,1319734" o:gfxdata="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" path="m284666,46650nsc407737,-113489,547642,334154,548642,675492v957,326570,-104652,601307,-243891,634469l277186,679822v2493,-211057,4987,-422115,7480,-633172xem330996,11161nfc331624,-74075,-998,346081,2,687419v957,326570,391041,735267,337842,608742e" filled="f" strokecolor="black [3200]" strokeweight="1.75pt">
                 <v:stroke startarrow="block" joinstyle="miter"/>
@@ -4959,7 +4927,7 @@
         <w:rPr>
           <w:rFonts w:asciiTheme="majorHAnsi" w:hAnsiTheme="majorHAnsi" w:cstheme="majorHAnsi"/>
           <w:noProof/>
-          <w:lang w:eastAsia="en-GB"/>
+          <w:lang w:val="en-US"/>
         </w:rPr>
         <mc:AlternateContent>
           <mc:Choice Requires="wps">
@@ -5024,7 +4992,7 @@
               </wp:anchor>
             </w:drawing>
           </mc:Choice>
-          <mc:Fallback>
+          <mc:Fallback xmlns:w16se="http://schemas.microsoft.com/office/word/2015/wordml/symex" xmlns:w16cid="http://schemas.microsoft.com/office/word/2016/wordml/cid" xmlns:am3d="http://schemas.microsoft.com/office/drawing/2017/model3d" xmlns:aink="http://schemas.microsoft.com/office/drawing/2016/ink" xmlns:cx8="http://schemas.microsoft.com/office/drawing/2016/5/14/chartex" xmlns:cx7="http://schemas.microsoft.com/office/drawing/2016/5/13/chartex" xmlns:cx6="http://schemas.microsoft.com/office/drawing/2016/5/12/chartex" xmlns:cx5="http://schemas.microsoft.com/office/drawing/2016/5/11/chartex" xmlns:cx4="http://schemas.microsoft.com/office/drawing/2016/5/10/chartex" xmlns:cx3="http://schemas.microsoft.com/office/drawing/2016/5/9/chartex" xmlns:cx2="http://schemas.microsoft.com/office/drawing/2015/10/21/chartex" xmlns:cx1="http://schemas.microsoft.com/office/drawing/2015/9/8/chartex" xmlns:cx="http://schemas.microsoft.com/office/drawing/2014/chartex">
             <w:pict>
               <v:shape w14:anchorId="09FF3842" id="Straight Arrow Connector 201" o:spid="_x0000_s1026" type="#_x0000_t32" style="position:absolute;margin-left:73.25pt;margin-top:105.55pt;width:41pt;height:28.3pt;z-index:251851776;visibility:visible;mso-wrap-style:square;mso-width-percent:0;mso-height-percent:0;mso-wrap-distance-left:9pt;mso-wrap-distance-top:0;mso-wrap-distance-right:9pt;mso-wrap-distance-bottom:0;mso-position-horizontal:absolute;mso-position-horizontal-relative:margin;mso-position-vertical:absolute;mso-position-vertical-relative:text;mso-width-percent:0;mso-height-percent:0;mso-width-relative:margin;mso-height-relative:margin" o:gfxdata="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" strokecolor="red" strokeweight="1.75pt">
                 <v:stroke dashstyle="dash" endarrow="block" joinstyle="miter"/>
@@ -5038,7 +5006,7 @@
         <w:rPr>
           <w:rFonts w:asciiTheme="majorHAnsi" w:hAnsiTheme="majorHAnsi" w:cstheme="majorHAnsi"/>
           <w:noProof/>
-          <w:lang w:eastAsia="en-GB"/>
+          <w:lang w:val="en-US"/>
         </w:rPr>
         <mc:AlternateContent>
           <mc:Choice Requires="wps">
@@ -5123,7 +5091,7 @@
                                   <w14:bevel/>
                                 </w14:textOutline>
                               </w:rPr>
-                              <w:t>I</w:t>
+                              <w:t>A</w:t>
                             </w:r>
                             <w:r>
                               <w:rPr>
@@ -5138,7 +5106,7 @@
                                   <w14:bevel/>
                                 </w14:textOutline>
                               </w:rPr>
-                              <w:t>AP</w:t>
+                              <w:t>P</w:t>
                             </w:r>
                           </w:p>
                           <w:p>
@@ -5211,7 +5179,7 @@
           </mc:Choice>
           <mc:Fallback>
             <w:pict>
-              <v:shape w14:anchorId="4F9C3F34" id="_x0000_s1045" type="#_x0000_t202" style="position:absolute;margin-left:178pt;margin-top:98.6pt;width:49.5pt;height:94.15pt;z-index:251653118;visibility:visible;mso-wrap-style:square;mso-width-percent:0;mso-height-percent:0;mso-wrap-distance-left:9pt;mso-wrap-distance-top:3.6pt;mso-wrap-distance-right:9pt;mso-wrap-distance-bottom:3.6pt;mso-position-horizontal:absolute;mso-position-horizontal-relative:margin;mso-position-vertical:absolute;mso-position-vertical-relative:text;mso-width-percent:0;mso-height-percent:0;mso-width-relative:margin;mso-height-relative:margin;v-text-anchor:top" o:gfxdata="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" strokecolor="red" strokeweight="1.75pt">
+              <v:shape w14:anchorId="4F9C3F34" id="_x0000_s1045" type="#_x0000_t202" style="position:absolute;margin-left:178pt;margin-top:98.6pt;width:49.5pt;height:94.15pt;z-index:251653118;visibility:visible;mso-wrap-style:square;mso-width-percent:0;mso-height-percent:0;mso-wrap-distance-left:9pt;mso-wrap-distance-top:3.6pt;mso-wrap-distance-right:9pt;mso-wrap-distance-bottom:3.6pt;mso-position-horizontal:absolute;mso-position-horizontal-relative:margin;mso-position-vertical:absolute;mso-position-vertical-relative:text;mso-width-percent:0;mso-height-percent:0;mso-width-relative:margin;mso-height-relative:margin;v-text-anchor:top" o:gfxdata="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" strokecolor="red" strokeweight="1.75pt">
                 <v:textbox>
                   <w:txbxContent>
                     <w:p>
@@ -5242,7 +5210,7 @@
                             <w14:bevel/>
                           </w14:textOutline>
                         </w:rPr>
-                        <w:t>I</w:t>
+                        <w:t>A</w:t>
                       </w:r>
                       <w:r>
                         <w:rPr>
@@ -5257,7 +5225,7 @@
                             <w14:bevel/>
                           </w14:textOutline>
                         </w:rPr>
-                        <w:t>AP</w:t>
+                        <w:t>P</w:t>
                       </w:r>
                     </w:p>
                     <w:p>
@@ -5323,7 +5291,7 @@
         <w:rPr>
           <w:rFonts w:asciiTheme="majorHAnsi" w:hAnsiTheme="majorHAnsi" w:cstheme="majorHAnsi"/>
           <w:noProof/>
-          <w:lang w:eastAsia="en-GB"/>
+          <w:lang w:val="en-US"/>
         </w:rPr>
         <mc:AlternateContent>
           <mc:Choice Requires="wps">
@@ -5482,7 +5450,7 @@
               </wp:anchor>
             </w:drawing>
           </mc:Choice>
-          <mc:Fallback>
+          <mc:Fallback xmlns:w16se="http://schemas.microsoft.com/office/word/2015/wordml/symex" xmlns:w16cid="http://schemas.microsoft.com/office/word/2016/wordml/cid" xmlns:am3d="http://schemas.microsoft.com/office/drawing/2017/model3d" xmlns:aink="http://schemas.microsoft.com/office/drawing/2016/ink" xmlns:cx8="http://schemas.microsoft.com/office/drawing/2016/5/14/chartex" xmlns:cx7="http://schemas.microsoft.com/office/drawing/2016/5/13/chartex" xmlns:cx6="http://schemas.microsoft.com/office/drawing/2016/5/12/chartex" xmlns:cx5="http://schemas.microsoft.com/office/drawing/2016/5/11/chartex" xmlns:cx4="http://schemas.microsoft.com/office/drawing/2016/5/10/chartex" xmlns:cx3="http://schemas.microsoft.com/office/drawing/2016/5/9/chartex" xmlns:cx2="http://schemas.microsoft.com/office/drawing/2015/10/21/chartex" xmlns:cx1="http://schemas.microsoft.com/office/drawing/2015/9/8/chartex" xmlns:cx="http://schemas.microsoft.com/office/drawing/2014/chartex">
             <w:pict>
               <v:shape w14:anchorId="5EB35838" id="_x0000_s1046" type="#_x0000_t202" style="position:absolute;margin-left:322.65pt;margin-top:98.25pt;width:47.5pt;height:94.15pt;z-index:251657215;visibility:visible;mso-wrap-style:square;mso-width-percent:0;mso-height-percent:0;mso-wrap-distance-left:9pt;mso-wrap-distance-top:3.6pt;mso-wrap-distance-right:9pt;mso-wrap-distance-bottom:3.6pt;mso-position-horizontal:absolute;mso-position-horizontal-relative:margin;mso-position-vertical:absolute;mso-position-vertical-relative:text;mso-width-percent:0;mso-height-percent:0;mso-width-relative:margin;mso-height-relative:margin;v-text-anchor:top" o:gfxdata="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" strokecolor="red" strokeweight="1.75pt">
                 <v:textbox>
@@ -5584,7 +5552,7 @@
         <w:rPr>
           <w:rFonts w:asciiTheme="majorHAnsi" w:hAnsiTheme="majorHAnsi" w:cstheme="majorHAnsi"/>
           <w:noProof/>
-          <w:lang w:eastAsia="en-GB"/>
+          <w:lang w:val="en-US"/>
         </w:rPr>
         <mc:AlternateContent>
           <mc:Choice Requires="wps">
@@ -5649,7 +5617,7 @@
               </wp:anchor>
             </w:drawing>
           </mc:Choice>
-          <mc:Fallback>
+          <mc:Fallback xmlns:w16se="http://schemas.microsoft.com/office/word/2015/wordml/symex" xmlns:w16cid="http://schemas.microsoft.com/office/word/2016/wordml/cid" xmlns:am3d="http://schemas.microsoft.com/office/drawing/2017/model3d" xmlns:aink="http://schemas.microsoft.com/office/drawing/2016/ink" xmlns:cx8="http://schemas.microsoft.com/office/drawing/2016/5/14/chartex" xmlns:cx7="http://schemas.microsoft.com/office/drawing/2016/5/13/chartex" xmlns:cx6="http://schemas.microsoft.com/office/drawing/2016/5/12/chartex" xmlns:cx5="http://schemas.microsoft.com/office/drawing/2016/5/11/chartex" xmlns:cx4="http://schemas.microsoft.com/office/drawing/2016/5/10/chartex" xmlns:cx3="http://schemas.microsoft.com/office/drawing/2016/5/9/chartex" xmlns:cx2="http://schemas.microsoft.com/office/drawing/2015/10/21/chartex" xmlns:cx1="http://schemas.microsoft.com/office/drawing/2015/9/8/chartex" xmlns:cx="http://schemas.microsoft.com/office/drawing/2014/chartex">
             <w:pict>
               <v:shape w14:anchorId="4387A3F8" id="Straight Arrow Connector 194" o:spid="_x0000_s1026" type="#_x0000_t32" style="position:absolute;margin-left:305.55pt;margin-top:64.05pt;width:76.05pt;height:33.75pt;flip:x;z-index:251841536;visibility:visible;mso-wrap-style:square;mso-width-percent:0;mso-height-percent:0;mso-wrap-distance-left:9pt;mso-wrap-distance-top:0;mso-wrap-distance-right:9pt;mso-wrap-distance-bottom:0;mso-position-horizontal:absolute;mso-position-horizontal-relative:margin;mso-position-vertical:absolute;mso-position-vertical-relative:text;mso-width-percent:0;mso-height-percent:0;mso-width-relative:margin;mso-height-relative:margin" o:gfxdata="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" strokecolor="red" strokeweight="1.75pt">
                 <v:stroke dashstyle="dash" endarrow="block" joinstyle="miter"/>
@@ -5663,7 +5631,7 @@
         <w:rPr>
           <w:rFonts w:asciiTheme="majorHAnsi" w:hAnsiTheme="majorHAnsi" w:cstheme="majorHAnsi"/>
           <w:noProof/>
-          <w:lang w:eastAsia="en-GB"/>
+          <w:lang w:val="en-US"/>
         </w:rPr>
         <mc:AlternateContent>
           <mc:Choice Requires="wps">
@@ -5728,7 +5696,7 @@
               </wp:anchor>
             </w:drawing>
           </mc:Choice>
-          <mc:Fallback>
+          <mc:Fallback xmlns:w16se="http://schemas.microsoft.com/office/word/2015/wordml/symex" xmlns:w16cid="http://schemas.microsoft.com/office/word/2016/wordml/cid" xmlns:am3d="http://schemas.microsoft.com/office/drawing/2017/model3d" xmlns:aink="http://schemas.microsoft.com/office/drawing/2016/ink" xmlns:cx8="http://schemas.microsoft.com/office/drawing/2016/5/14/chartex" xmlns:cx7="http://schemas.microsoft.com/office/drawing/2016/5/13/chartex" xmlns:cx6="http://schemas.microsoft.com/office/drawing/2016/5/12/chartex" xmlns:cx5="http://schemas.microsoft.com/office/drawing/2016/5/11/chartex" xmlns:cx4="http://schemas.microsoft.com/office/drawing/2016/5/10/chartex" xmlns:cx3="http://schemas.microsoft.com/office/drawing/2016/5/9/chartex" xmlns:cx2="http://schemas.microsoft.com/office/drawing/2015/10/21/chartex" xmlns:cx1="http://schemas.microsoft.com/office/drawing/2015/9/8/chartex" xmlns:cx="http://schemas.microsoft.com/office/drawing/2014/chartex">
             <w:pict>
               <v:shape w14:anchorId="059F0989" id="Straight Arrow Connector 193" o:spid="_x0000_s1026" type="#_x0000_t32" style="position:absolute;margin-left:249.35pt;margin-top:65.05pt;width:33.65pt;height:32.8pt;flip:x;z-index:251839488;visibility:visible;mso-wrap-style:square;mso-width-percent:0;mso-height-percent:0;mso-wrap-distance-left:9pt;mso-wrap-distance-top:0;mso-wrap-distance-right:9pt;mso-wrap-distance-bottom:0;mso-position-horizontal:absolute;mso-position-horizontal-relative:margin;mso-position-vertical:absolute;mso-position-vertical-relative:text;mso-width-percent:0;mso-height-percent:0;mso-width-relative:margin;mso-height-relative:margin" o:gfxdata="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" strokecolor="red" strokeweight="1.75pt">
                 <v:stroke dashstyle="dash" endarrow="block" joinstyle="miter"/>
@@ -5742,7 +5710,7 @@
         <w:rPr>
           <w:rFonts w:asciiTheme="majorHAnsi" w:hAnsiTheme="majorHAnsi" w:cstheme="majorHAnsi"/>
           <w:noProof/>
-          <w:lang w:eastAsia="en-GB"/>
+          <w:lang w:val="en-US"/>
         </w:rPr>
         <mc:AlternateContent>
           <mc:Choice Requires="wps">
@@ -5803,7 +5771,7 @@
               </wp:anchor>
             </w:drawing>
           </mc:Choice>
-          <mc:Fallback>
+          <mc:Fallback xmlns:w16se="http://schemas.microsoft.com/office/word/2015/wordml/symex" xmlns:w16cid="http://schemas.microsoft.com/office/word/2016/wordml/cid" xmlns:am3d="http://schemas.microsoft.com/office/drawing/2017/model3d" xmlns:aink="http://schemas.microsoft.com/office/drawing/2016/ink" xmlns:cx8="http://schemas.microsoft.com/office/drawing/2016/5/14/chartex" xmlns:cx7="http://schemas.microsoft.com/office/drawing/2016/5/13/chartex" xmlns:cx6="http://schemas.microsoft.com/office/drawing/2016/5/12/chartex" xmlns:cx5="http://schemas.microsoft.com/office/drawing/2016/5/11/chartex" xmlns:cx4="http://schemas.microsoft.com/office/drawing/2016/5/10/chartex" xmlns:cx3="http://schemas.microsoft.com/office/drawing/2016/5/9/chartex" xmlns:cx2="http://schemas.microsoft.com/office/drawing/2015/10/21/chartex" xmlns:cx1="http://schemas.microsoft.com/office/drawing/2015/9/8/chartex" xmlns:cx="http://schemas.microsoft.com/office/drawing/2014/chartex">
             <w:pict>
               <v:shape w14:anchorId="32415E78" id="Straight Arrow Connector 60" o:spid="_x0000_s1026" type="#_x0000_t32" style="position:absolute;margin-left:395.55pt;margin-top:65.65pt;width:3.6pt;height:14.65pt;flip:x;z-index:251831296;visibility:visible;mso-wrap-style:square;mso-width-percent:0;mso-height-percent:0;mso-wrap-distance-left:9pt;mso-wrap-distance-top:0;mso-wrap-distance-right:9pt;mso-wrap-distance-bottom:0;mso-position-horizontal:absolute;mso-position-horizontal-relative:text;mso-position-vertical:absolute;mso-position-vertical-relative:text;mso-width-percent:0;mso-height-percent:0;mso-width-relative:margin;mso-height-relative:margin" o:gfxdata="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" strokecolor="black [3200]" strokeweight="1.75pt">
                 <v:stroke endarrow="block" joinstyle="miter"/>
@@ -5816,7 +5784,7 @@
         <w:rPr>
           <w:rFonts w:asciiTheme="majorHAnsi" w:hAnsiTheme="majorHAnsi" w:cstheme="majorHAnsi"/>
           <w:noProof/>
-          <w:lang w:eastAsia="en-GB"/>
+          <w:lang w:val="en-US"/>
         </w:rPr>
         <mc:AlternateContent>
           <mc:Choice Requires="wps">
@@ -5877,7 +5845,7 @@
               </wp:anchor>
             </w:drawing>
           </mc:Choice>
-          <mc:Fallback>
+          <mc:Fallback xmlns:w16se="http://schemas.microsoft.com/office/word/2015/wordml/symex" xmlns:w16cid="http://schemas.microsoft.com/office/word/2016/wordml/cid" xmlns:am3d="http://schemas.microsoft.com/office/drawing/2017/model3d" xmlns:aink="http://schemas.microsoft.com/office/drawing/2016/ink" xmlns:cx8="http://schemas.microsoft.com/office/drawing/2016/5/14/chartex" xmlns:cx7="http://schemas.microsoft.com/office/drawing/2016/5/13/chartex" xmlns:cx6="http://schemas.microsoft.com/office/drawing/2016/5/12/chartex" xmlns:cx5="http://schemas.microsoft.com/office/drawing/2016/5/11/chartex" xmlns:cx4="http://schemas.microsoft.com/office/drawing/2016/5/10/chartex" xmlns:cx3="http://schemas.microsoft.com/office/drawing/2016/5/9/chartex" xmlns:cx2="http://schemas.microsoft.com/office/drawing/2015/10/21/chartex" xmlns:cx1="http://schemas.microsoft.com/office/drawing/2015/9/8/chartex" xmlns:cx="http://schemas.microsoft.com/office/drawing/2014/chartex">
             <w:pict>
               <v:shape w14:anchorId="7A092FE3" id="Straight Arrow Connector 57" o:spid="_x0000_s1026" type="#_x0000_t32" style="position:absolute;margin-left:349.05pt;margin-top:64.05pt;width:31.6pt;height:18.4pt;z-index:251829248;visibility:visible;mso-wrap-style:square;mso-width-percent:0;mso-height-percent:0;mso-wrap-distance-left:9pt;mso-wrap-distance-top:0;mso-wrap-distance-right:9pt;mso-wrap-distance-bottom:0;mso-position-horizontal:absolute;mso-position-horizontal-relative:text;mso-position-vertical:absolute;mso-position-vertical-relative:text;mso-width-percent:0;mso-height-percent:0;mso-width-relative:margin;mso-height-relative:margin" o:gfxdata="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" strokecolor="black [3200]" strokeweight="1.75pt">
                 <v:stroke endarrow="block" joinstyle="miter"/>
@@ -5890,7 +5858,7 @@
         <w:rPr>
           <w:rFonts w:asciiTheme="majorHAnsi" w:hAnsiTheme="majorHAnsi" w:cstheme="majorHAnsi"/>
           <w:noProof/>
-          <w:lang w:eastAsia="en-GB"/>
+          <w:lang w:val="en-US"/>
         </w:rPr>
         <mc:AlternateContent>
           <mc:Choice Requires="wps">
@@ -5951,7 +5919,7 @@
               </wp:anchor>
             </w:drawing>
           </mc:Choice>
-          <mc:Fallback>
+          <mc:Fallback xmlns:w16se="http://schemas.microsoft.com/office/word/2015/wordml/symex" xmlns:w16cid="http://schemas.microsoft.com/office/word/2016/wordml/cid" xmlns:am3d="http://schemas.microsoft.com/office/drawing/2017/model3d" xmlns:aink="http://schemas.microsoft.com/office/drawing/2016/ink" xmlns:cx8="http://schemas.microsoft.com/office/drawing/2016/5/14/chartex" xmlns:cx7="http://schemas.microsoft.com/office/drawing/2016/5/13/chartex" xmlns:cx6="http://schemas.microsoft.com/office/drawing/2016/5/12/chartex" xmlns:cx5="http://schemas.microsoft.com/office/drawing/2016/5/11/chartex" xmlns:cx4="http://schemas.microsoft.com/office/drawing/2016/5/10/chartex" xmlns:cx3="http://schemas.microsoft.com/office/drawing/2016/5/9/chartex" xmlns:cx2="http://schemas.microsoft.com/office/drawing/2015/10/21/chartex" xmlns:cx1="http://schemas.microsoft.com/office/drawing/2015/9/8/chartex" xmlns:cx="http://schemas.microsoft.com/office/drawing/2014/chartex">
             <w:pict>
               <v:shape w14:anchorId="6D307B24" id="Straight Arrow Connector 54" o:spid="_x0000_s1026" type="#_x0000_t32" style="position:absolute;margin-left:74.8pt;margin-top:85pt;width:305.55pt;height:3.6pt;flip:y;z-index:251827200;visibility:visible;mso-wrap-style:square;mso-width-percent:0;mso-height-percent:0;mso-wrap-distance-left:9pt;mso-wrap-distance-top:0;mso-wrap-distance-right:9pt;mso-wrap-distance-bottom:0;mso-position-horizontal:absolute;mso-position-horizontal-relative:text;mso-position-vertical:absolute;mso-position-vertical-relative:text;mso-width-percent:0;mso-height-percent:0;mso-width-relative:margin;mso-height-relative:margin" o:gfxdata="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" strokecolor="black [3200]" strokeweight="1.75pt">
                 <v:stroke endarrow="block" joinstyle="miter"/>
@@ -5964,7 +5932,7 @@
         <w:rPr>
           <w:rFonts w:asciiTheme="majorHAnsi" w:hAnsiTheme="majorHAnsi" w:cstheme="majorHAnsi"/>
           <w:noProof/>
-          <w:lang w:eastAsia="en-GB"/>
+          <w:lang w:val="en-US"/>
         </w:rPr>
         <mc:AlternateContent>
           <mc:Choice Requires="wps">
@@ -6099,7 +6067,7 @@
               </wp:anchor>
             </w:drawing>
           </mc:Choice>
-          <mc:Fallback>
+          <mc:Fallback xmlns:w16se="http://schemas.microsoft.com/office/word/2015/wordml/symex" xmlns:w16cid="http://schemas.microsoft.com/office/word/2016/wordml/cid" xmlns:am3d="http://schemas.microsoft.com/office/drawing/2017/model3d" xmlns:aink="http://schemas.microsoft.com/office/drawing/2016/ink" xmlns:cx8="http://schemas.microsoft.com/office/drawing/2016/5/14/chartex" xmlns:cx7="http://schemas.microsoft.com/office/drawing/2016/5/13/chartex" xmlns:cx6="http://schemas.microsoft.com/office/drawing/2016/5/12/chartex" xmlns:cx5="http://schemas.microsoft.com/office/drawing/2016/5/11/chartex" xmlns:cx4="http://schemas.microsoft.com/office/drawing/2016/5/10/chartex" xmlns:cx3="http://schemas.microsoft.com/office/drawing/2016/5/9/chartex" xmlns:cx2="http://schemas.microsoft.com/office/drawing/2015/10/21/chartex" xmlns:cx1="http://schemas.microsoft.com/office/drawing/2015/9/8/chartex" xmlns:cx="http://schemas.microsoft.com/office/drawing/2014/chartex">
             <w:pict>
               <v:shape w14:anchorId="662B5DB7" id="_x0000_s1047" type="#_x0000_t202" style="position:absolute;margin-left:379.4pt;margin-top:79pt;width:74pt;height:40.75pt;z-index:251671552;visibility:visible;mso-wrap-style:square;mso-width-percent:0;mso-height-percent:0;mso-wrap-distance-left:9pt;mso-wrap-distance-top:3.6pt;mso-wrap-distance-right:9pt;mso-wrap-distance-bottom:3.6pt;mso-position-horizontal:absolute;mso-position-horizontal-relative:text;mso-position-vertical:absolute;mso-position-vertical-relative:text;mso-width-percent:0;mso-height-percent:0;mso-width-relative:margin;mso-height-relative:margin;v-text-anchor:top" o:gfxdata="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" strokeweight="1.75pt">
                 <v:textbox>
@@ -6186,7 +6154,7 @@
         <w:rPr>
           <w:rFonts w:asciiTheme="majorHAnsi" w:hAnsiTheme="majorHAnsi" w:cstheme="majorHAnsi"/>
           <w:noProof/>
-          <w:lang w:eastAsia="en-GB"/>
+          <w:lang w:val="en-US"/>
         </w:rPr>
         <mc:AlternateContent>
           <mc:Choice Requires="wps">
@@ -6336,7 +6304,7 @@
               </wp:anchor>
             </w:drawing>
           </mc:Choice>
-          <mc:Fallback>
+          <mc:Fallback xmlns:w16se="http://schemas.microsoft.com/office/word/2015/wordml/symex" xmlns:w16cid="http://schemas.microsoft.com/office/word/2016/wordml/cid" xmlns:am3d="http://schemas.microsoft.com/office/drawing/2017/model3d" xmlns:aink="http://schemas.microsoft.com/office/drawing/2016/ink" xmlns:cx8="http://schemas.microsoft.com/office/drawing/2016/5/14/chartex" xmlns:cx7="http://schemas.microsoft.com/office/drawing/2016/5/13/chartex" xmlns:cx6="http://schemas.microsoft.com/office/drawing/2016/5/12/chartex" xmlns:cx5="http://schemas.microsoft.com/office/drawing/2016/5/11/chartex" xmlns:cx4="http://schemas.microsoft.com/office/drawing/2016/5/10/chartex" xmlns:cx3="http://schemas.microsoft.com/office/drawing/2016/5/9/chartex" xmlns:cx2="http://schemas.microsoft.com/office/drawing/2015/10/21/chartex" xmlns:cx1="http://schemas.microsoft.com/office/drawing/2015/9/8/chartex" xmlns:cx="http://schemas.microsoft.com/office/drawing/2014/chartex">
             <w:pict>
               <v:shape w14:anchorId="48246C36" id="_x0000_s1048" type="#_x0000_t202" style="position:absolute;margin-left:382.25pt;margin-top:24.4pt;width:74pt;height:40.75pt;z-index:251669504;visibility:visible;mso-wrap-style:square;mso-width-percent:0;mso-height-percent:0;mso-wrap-distance-left:9pt;mso-wrap-distance-top:3.6pt;mso-wrap-distance-right:9pt;mso-wrap-distance-bottom:3.6pt;mso-position-horizontal:absolute;mso-position-horizontal-relative:margin;mso-position-vertical:absolute;mso-position-vertical-relative:text;mso-width-percent:0;mso-height-percent:0;mso-width-relative:margin;mso-height-relative:margin;v-text-anchor:top" o:gfxdata="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" strokeweight="1.75pt">
                 <v:textbox>
@@ -6438,7 +6406,7 @@
         <w:rPr>
           <w:rFonts w:asciiTheme="majorHAnsi" w:hAnsiTheme="majorHAnsi" w:cstheme="majorHAnsi"/>
           <w:noProof/>
-          <w:lang w:eastAsia="en-GB"/>
+          <w:lang w:val="en-US"/>
         </w:rPr>
         <mc:AlternateContent>
           <mc:Choice Requires="wps">
@@ -6499,7 +6467,7 @@
               </wp:anchor>
             </w:drawing>
           </mc:Choice>
-          <mc:Fallback>
+          <mc:Fallback xmlns:w16se="http://schemas.microsoft.com/office/word/2015/wordml/symex" xmlns:w16cid="http://schemas.microsoft.com/office/word/2016/wordml/cid" xmlns:am3d="http://schemas.microsoft.com/office/drawing/2017/model3d" xmlns:aink="http://schemas.microsoft.com/office/drawing/2016/ink" xmlns:cx8="http://schemas.microsoft.com/office/drawing/2016/5/14/chartex" xmlns:cx7="http://schemas.microsoft.com/office/drawing/2016/5/13/chartex" xmlns:cx6="http://schemas.microsoft.com/office/drawing/2016/5/12/chartex" xmlns:cx5="http://schemas.microsoft.com/office/drawing/2016/5/11/chartex" xmlns:cx4="http://schemas.microsoft.com/office/drawing/2016/5/10/chartex" xmlns:cx3="http://schemas.microsoft.com/office/drawing/2016/5/9/chartex" xmlns:cx2="http://schemas.microsoft.com/office/drawing/2015/10/21/chartex" xmlns:cx1="http://schemas.microsoft.com/office/drawing/2015/9/8/chartex" xmlns:cx="http://schemas.microsoft.com/office/drawing/2014/chartex">
             <w:pict>
               <v:shape w14:anchorId="0D354DA0" id="Straight Arrow Connector 51" o:spid="_x0000_s1026" type="#_x0000_t32" style="position:absolute;margin-left:349.25pt;margin-top:45.05pt;width:33.8pt;height:0;z-index:251823104;visibility:visible;mso-wrap-style:square;mso-width-percent:0;mso-height-percent:0;mso-wrap-distance-left:9pt;mso-wrap-distance-top:0;mso-wrap-distance-right:9pt;mso-wrap-distance-bottom:0;mso-position-horizontal:absolute;mso-position-horizontal-relative:text;mso-position-vertical:absolute;mso-position-vertical-relative:text;mso-width-percent:0;mso-height-percent:0;mso-width-relative:margin;mso-height-relative:margin" o:gfxdata="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" strokecolor="black [3200]" strokeweight="1.75pt">
                 <v:stroke endarrow="block" joinstyle="miter"/>
@@ -6512,7 +6480,7 @@
         <w:rPr>
           <w:rFonts w:asciiTheme="majorHAnsi" w:hAnsiTheme="majorHAnsi" w:cstheme="majorHAnsi"/>
           <w:noProof/>
-          <w:lang w:eastAsia="en-GB"/>
+          <w:lang w:val="en-US"/>
         </w:rPr>
         <mc:AlternateContent>
           <mc:Choice Requires="wps">
@@ -6573,7 +6541,7 @@
               </wp:anchor>
             </w:drawing>
           </mc:Choice>
-          <mc:Fallback>
+          <mc:Fallback xmlns:w16se="http://schemas.microsoft.com/office/word/2015/wordml/symex" xmlns:w16cid="http://schemas.microsoft.com/office/word/2016/wordml/cid" xmlns:am3d="http://schemas.microsoft.com/office/drawing/2017/model3d" xmlns:aink="http://schemas.microsoft.com/office/drawing/2016/ink" xmlns:cx8="http://schemas.microsoft.com/office/drawing/2016/5/14/chartex" xmlns:cx7="http://schemas.microsoft.com/office/drawing/2016/5/13/chartex" xmlns:cx6="http://schemas.microsoft.com/office/drawing/2016/5/12/chartex" xmlns:cx5="http://schemas.microsoft.com/office/drawing/2016/5/11/chartex" xmlns:cx4="http://schemas.microsoft.com/office/drawing/2016/5/10/chartex" xmlns:cx3="http://schemas.microsoft.com/office/drawing/2016/5/9/chartex" xmlns:cx2="http://schemas.microsoft.com/office/drawing/2015/10/21/chartex" xmlns:cx1="http://schemas.microsoft.com/office/drawing/2015/9/8/chartex" xmlns:cx="http://schemas.microsoft.com/office/drawing/2014/chartex">
             <w:pict>
               <v:shape w14:anchorId="4F24F58A" id="Straight Arrow Connector 53" o:spid="_x0000_s1026" type="#_x0000_t32" style="position:absolute;margin-left:248.25pt;margin-top:45.35pt;width:28.35pt;height:0;z-index:251825152;visibility:visible;mso-wrap-style:square;mso-width-percent:0;mso-height-percent:0;mso-wrap-distance-left:9pt;mso-wrap-distance-top:0;mso-wrap-distance-right:9pt;mso-wrap-distance-bottom:0;mso-position-horizontal:absolute;mso-position-horizontal-relative:text;mso-position-vertical:absolute;mso-position-vertical-relative:text;mso-width-percent:0;mso-height-percent:0;mso-width-relative:margin;mso-height-relative:margin" o:gfxdata="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" strokecolor="black [3200]" strokeweight="1.75pt">
                 <v:stroke endarrow="block" joinstyle="miter"/>
@@ -6586,7 +6554,7 @@
         <w:rPr>
           <w:rFonts w:asciiTheme="majorHAnsi" w:hAnsiTheme="majorHAnsi" w:cstheme="majorHAnsi"/>
           <w:noProof/>
-          <w:lang w:eastAsia="en-GB"/>
+          <w:lang w:val="en-US"/>
         </w:rPr>
         <mc:AlternateContent>
           <mc:Choice Requires="wps">
@@ -6647,7 +6615,7 @@
               </wp:anchor>
             </w:drawing>
           </mc:Choice>
-          <mc:Fallback>
+          <mc:Fallback xmlns:w16se="http://schemas.microsoft.com/office/word/2015/wordml/symex" xmlns:w16cid="http://schemas.microsoft.com/office/word/2016/wordml/cid" xmlns:am3d="http://schemas.microsoft.com/office/drawing/2017/model3d" xmlns:aink="http://schemas.microsoft.com/office/drawing/2016/ink" xmlns:cx8="http://schemas.microsoft.com/office/drawing/2016/5/14/chartex" xmlns:cx7="http://schemas.microsoft.com/office/drawing/2016/5/13/chartex" xmlns:cx6="http://schemas.microsoft.com/office/drawing/2016/5/12/chartex" xmlns:cx5="http://schemas.microsoft.com/office/drawing/2016/5/11/chartex" xmlns:cx4="http://schemas.microsoft.com/office/drawing/2016/5/10/chartex" xmlns:cx3="http://schemas.microsoft.com/office/drawing/2016/5/9/chartex" xmlns:cx2="http://schemas.microsoft.com/office/drawing/2015/10/21/chartex" xmlns:cx1="http://schemas.microsoft.com/office/drawing/2015/9/8/chartex" xmlns:cx="http://schemas.microsoft.com/office/drawing/2014/chartex">
             <w:pict>
               <v:shape w14:anchorId="5027E3B0" id="Straight Arrow Connector 4" o:spid="_x0000_s1026" type="#_x0000_t32" style="position:absolute;margin-left:37.2pt;margin-top:46.25pt;width:33.1pt;height:0;z-index:251678720;visibility:visible;mso-wrap-style:square;mso-width-percent:0;mso-height-percent:0;mso-wrap-distance-left:9pt;mso-wrap-distance-top:0;mso-wrap-distance-right:9pt;mso-wrap-distance-bottom:0;mso-position-horizontal:absolute;mso-position-horizontal-relative:text;mso-position-vertical:absolute;mso-position-vertical-relative:text;mso-width-percent:0;mso-height-percent:0;mso-width-relative:margin;mso-height-relative:margin" o:gfxdata="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" strokecolor="black [3200]" strokeweight="1.75pt">
                 <v:stroke endarrow="block" joinstyle="miter"/>
@@ -6660,7 +6628,7 @@
         <w:rPr>
           <w:rFonts w:asciiTheme="majorHAnsi" w:hAnsiTheme="majorHAnsi" w:cstheme="majorHAnsi"/>
           <w:noProof/>
-          <w:lang w:eastAsia="en-GB"/>
+          <w:lang w:val="en-US"/>
         </w:rPr>
         <mc:AlternateContent>
           <mc:Choice Requires="wps">
@@ -6721,7 +6689,7 @@
               </wp:anchor>
             </w:drawing>
           </mc:Choice>
-          <mc:Fallback>
+          <mc:Fallback xmlns:w16se="http://schemas.microsoft.com/office/word/2015/wordml/symex" xmlns:w16cid="http://schemas.microsoft.com/office/word/2016/wordml/cid" xmlns:am3d="http://schemas.microsoft.com/office/drawing/2017/model3d" xmlns:aink="http://schemas.microsoft.com/office/drawing/2016/ink" xmlns:cx8="http://schemas.microsoft.com/office/drawing/2016/5/14/chartex" xmlns:cx7="http://schemas.microsoft.com/office/drawing/2016/5/13/chartex" xmlns:cx6="http://schemas.microsoft.com/office/drawing/2016/5/12/chartex" xmlns:cx5="http://schemas.microsoft.com/office/drawing/2016/5/11/chartex" xmlns:cx4="http://schemas.microsoft.com/office/drawing/2016/5/10/chartex" xmlns:cx3="http://schemas.microsoft.com/office/drawing/2016/5/9/chartex" xmlns:cx2="http://schemas.microsoft.com/office/drawing/2015/10/21/chartex" xmlns:cx1="http://schemas.microsoft.com/office/drawing/2015/9/8/chartex" xmlns:cx="http://schemas.microsoft.com/office/drawing/2014/chartex">
             <w:pict>
               <v:shape w14:anchorId="144A00CD" id="Straight Arrow Connector 48" o:spid="_x0000_s1026" type="#_x0000_t32" style="position:absolute;margin-left:142.9pt;margin-top:45.55pt;width:33.1pt;height:0;z-index:251821056;visibility:visible;mso-wrap-style:square;mso-width-percent:0;mso-height-percent:0;mso-wrap-distance-left:9pt;mso-wrap-distance-top:0;mso-wrap-distance-right:9pt;mso-wrap-distance-bottom:0;mso-position-horizontal:absolute;mso-position-horizontal-relative:text;mso-position-vertical:absolute;mso-position-vertical-relative:text;mso-width-percent:0;mso-height-percent:0;mso-width-relative:margin;mso-height-relative:margin" o:gfxdata="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" strokecolor="black [3200]" strokeweight="1.75pt">
                 <v:stroke endarrow="block" joinstyle="miter"/>
@@ -6734,7 +6702,7 @@
         <w:rPr>
           <w:rFonts w:asciiTheme="majorHAnsi" w:hAnsiTheme="majorHAnsi" w:cstheme="majorHAnsi"/>
           <w:noProof/>
-          <w:lang w:eastAsia="en-GB"/>
+          <w:lang w:val="en-US"/>
         </w:rPr>
         <mc:AlternateContent>
           <mc:Choice Requires="wps">
@@ -6884,7 +6852,7 @@
               </wp:anchor>
             </w:drawing>
           </mc:Choice>
-          <mc:Fallback>
+          <mc:Fallback xmlns:w16se="http://schemas.microsoft.com/office/word/2015/wordml/symex" xmlns:w16cid="http://schemas.microsoft.com/office/word/2016/wordml/cid" xmlns:am3d="http://schemas.microsoft.com/office/drawing/2017/model3d" xmlns:aink="http://schemas.microsoft.com/office/drawing/2016/ink" xmlns:cx8="http://schemas.microsoft.com/office/drawing/2016/5/14/chartex" xmlns:cx7="http://schemas.microsoft.com/office/drawing/2016/5/13/chartex" xmlns:cx6="http://schemas.microsoft.com/office/drawing/2016/5/12/chartex" xmlns:cx5="http://schemas.microsoft.com/office/drawing/2016/5/11/chartex" xmlns:cx4="http://schemas.microsoft.com/office/drawing/2016/5/10/chartex" xmlns:cx3="http://schemas.microsoft.com/office/drawing/2016/5/9/chartex" xmlns:cx2="http://schemas.microsoft.com/office/drawing/2015/10/21/chartex" xmlns:cx1="http://schemas.microsoft.com/office/drawing/2015/9/8/chartex" xmlns:cx="http://schemas.microsoft.com/office/drawing/2014/chartex">
             <w:pict>
               <v:shape w14:anchorId="130A007F" id="_x0000_s1049" type="#_x0000_t202" style="position:absolute;margin-left:275.8pt;margin-top:24.05pt;width:74pt;height:40.75pt;z-index:251667456;visibility:visible;mso-wrap-style:square;mso-width-percent:0;mso-height-percent:0;mso-wrap-distance-left:9pt;mso-wrap-distance-top:3.6pt;mso-wrap-distance-right:9pt;mso-wrap-distance-bottom:3.6pt;mso-position-horizontal:absolute;mso-position-horizontal-relative:margin;mso-position-vertical:absolute;mso-position-vertical-relative:text;mso-width-percent:0;mso-height-percent:0;mso-width-relative:margin;mso-height-relative:margin;v-text-anchor:top" o:gfxdata="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" strokeweight="1.75pt">
                 <v:textbox>
@@ -6986,7 +6954,7 @@
         <w:rPr>
           <w:rFonts w:asciiTheme="majorHAnsi" w:hAnsiTheme="majorHAnsi" w:cstheme="majorHAnsi"/>
           <w:noProof/>
-          <w:lang w:eastAsia="en-GB"/>
+          <w:lang w:val="en-US"/>
         </w:rPr>
         <mc:AlternateContent>
           <mc:Choice Requires="wps">
@@ -7136,7 +7104,7 @@
               </wp:anchor>
             </w:drawing>
           </mc:Choice>
-          <mc:Fallback>
+          <mc:Fallback xmlns:w16se="http://schemas.microsoft.com/office/word/2015/wordml/symex" xmlns:w16cid="http://schemas.microsoft.com/office/word/2016/wordml/cid" xmlns:am3d="http://schemas.microsoft.com/office/drawing/2017/model3d" xmlns:aink="http://schemas.microsoft.com/office/drawing/2016/ink" xmlns:cx8="http://schemas.microsoft.com/office/drawing/2016/5/14/chartex" xmlns:cx7="http://schemas.microsoft.com/office/drawing/2016/5/13/chartex" xmlns:cx6="http://schemas.microsoft.com/office/drawing/2016/5/12/chartex" xmlns:cx5="http://schemas.microsoft.com/office/drawing/2016/5/11/chartex" xmlns:cx4="http://schemas.microsoft.com/office/drawing/2016/5/10/chartex" xmlns:cx3="http://schemas.microsoft.com/office/drawing/2016/5/9/chartex" xmlns:cx2="http://schemas.microsoft.com/office/drawing/2015/10/21/chartex" xmlns:cx1="http://schemas.microsoft.com/office/drawing/2015/9/8/chartex" xmlns:cx="http://schemas.microsoft.com/office/drawing/2014/chartex">
             <w:pict>
               <v:shape w14:anchorId="24CEC381" id="_x0000_s1050" type="#_x0000_t202" style="position:absolute;margin-left:175.25pt;margin-top:23.9pt;width:74pt;height:40.75pt;z-index:251675648;visibility:visible;mso-wrap-style:square;mso-width-percent:0;mso-height-percent:0;mso-wrap-distance-left:9pt;mso-wrap-distance-top:3.6pt;mso-wrap-distance-right:9pt;mso-wrap-distance-bottom:3.6pt;mso-position-horizontal:absolute;mso-position-horizontal-relative:text;mso-position-vertical:absolute;mso-position-vertical-relative:text;mso-width-percent:0;mso-height-percent:0;mso-width-relative:margin;mso-height-relative:margin;v-text-anchor:top" o:gfxdata="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" strokeweight="1.75pt">
                 <v:textbox>
@@ -7238,7 +7206,7 @@
         <w:rPr>
           <w:rFonts w:asciiTheme="majorHAnsi" w:hAnsiTheme="majorHAnsi" w:cstheme="majorHAnsi"/>
           <w:noProof/>
-          <w:lang w:eastAsia="en-GB"/>
+          <w:lang w:val="en-US"/>
         </w:rPr>
         <mc:AlternateContent>
           <mc:Choice Requires="wps">
@@ -7372,7 +7340,7 @@
               </wp:anchor>
             </w:drawing>
           </mc:Choice>
-          <mc:Fallback>
+          <mc:Fallback xmlns:w16se="http://schemas.microsoft.com/office/word/2015/wordml/symex" xmlns:w16cid="http://schemas.microsoft.com/office/word/2016/wordml/cid" xmlns:am3d="http://schemas.microsoft.com/office/drawing/2017/model3d" xmlns:aink="http://schemas.microsoft.com/office/drawing/2016/ink" xmlns:cx8="http://schemas.microsoft.com/office/drawing/2016/5/14/chartex" xmlns:cx7="http://schemas.microsoft.com/office/drawing/2016/5/13/chartex" xmlns:cx6="http://schemas.microsoft.com/office/drawing/2016/5/12/chartex" xmlns:cx5="http://schemas.microsoft.com/office/drawing/2016/5/11/chartex" xmlns:cx4="http://schemas.microsoft.com/office/drawing/2016/5/10/chartex" xmlns:cx3="http://schemas.microsoft.com/office/drawing/2016/5/9/chartex" xmlns:cx2="http://schemas.microsoft.com/office/drawing/2015/10/21/chartex" xmlns:cx1="http://schemas.microsoft.com/office/drawing/2015/9/8/chartex" xmlns:cx="http://schemas.microsoft.com/office/drawing/2014/chartex">
             <w:pict>
               <v:shape w14:anchorId="42DC363F" id="_x0000_s1051" type="#_x0000_t202" style="position:absolute;margin-left:69.45pt;margin-top:23.9pt;width:74pt;height:40.75pt;z-index:251661312;visibility:visible;mso-wrap-style:square;mso-width-percent:0;mso-height-percent:0;mso-wrap-distance-left:9pt;mso-wrap-distance-top:3.6pt;mso-wrap-distance-right:9pt;mso-wrap-distance-bottom:3.6pt;mso-position-horizontal:absolute;mso-position-horizontal-relative:margin;mso-position-vertical:absolute;mso-position-vertical-relative:text;mso-width-percent:0;mso-height-percent:0;mso-width-relative:margin;mso-height-relative:margin;v-text-anchor:top" o:gfxdata="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" strokeweight="1.75pt">
                 <v:textbox>
@@ -7458,7 +7426,7 @@
         <w:rPr>
           <w:rFonts w:asciiTheme="majorHAnsi" w:hAnsiTheme="majorHAnsi" w:cstheme="majorHAnsi"/>
           <w:noProof/>
-          <w:lang w:eastAsia="en-GB"/>
+          <w:lang w:val="en-US"/>
         </w:rPr>
         <mc:AlternateContent>
           <mc:Choice Requires="wps">
@@ -7592,7 +7560,7 @@
               </wp:anchor>
             </w:drawing>
           </mc:Choice>
-          <mc:Fallback>
+          <mc:Fallback xmlns:w16se="http://schemas.microsoft.com/office/word/2015/wordml/symex" xmlns:w16cid="http://schemas.microsoft.com/office/word/2016/wordml/cid" xmlns:am3d="http://schemas.microsoft.com/office/drawing/2017/model3d" xmlns:aink="http://schemas.microsoft.com/office/drawing/2016/ink" xmlns:cx8="http://schemas.microsoft.com/office/drawing/2016/5/14/chartex" xmlns:cx7="http://schemas.microsoft.com/office/drawing/2016/5/13/chartex" xmlns:cx6="http://schemas.microsoft.com/office/drawing/2016/5/12/chartex" xmlns:cx5="http://schemas.microsoft.com/office/drawing/2016/5/11/chartex" xmlns:cx4="http://schemas.microsoft.com/office/drawing/2016/5/10/chartex" xmlns:cx3="http://schemas.microsoft.com/office/drawing/2016/5/9/chartex" xmlns:cx2="http://schemas.microsoft.com/office/drawing/2015/10/21/chartex" xmlns:cx1="http://schemas.microsoft.com/office/drawing/2015/9/8/chartex" xmlns:cx="http://schemas.microsoft.com/office/drawing/2014/chartex">
             <w:pict>
               <v:shape w14:anchorId="4FC19D74" id="_x0000_s1052" type="#_x0000_t202" style="position:absolute;margin-left:-36.25pt;margin-top:23.5pt;width:74pt;height:40.75pt;z-index:251659264;visibility:visible;mso-wrap-style:square;mso-width-percent:0;mso-height-percent:0;mso-wrap-distance-left:9pt;mso-wrap-distance-top:3.6pt;mso-wrap-distance-right:9pt;mso-wrap-distance-bottom:3.6pt;mso-position-horizontal:absolute;mso-position-horizontal-relative:margin;mso-position-vertical:absolute;mso-position-vertical-relative:text;mso-width-percent:0;mso-height-percent:0;mso-width-relative:margin;mso-height-relative:margin;v-text-anchor:top" o:gfxdata="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" strokeweight="1.75pt">
                 <v:textbox>
@@ -7680,6 +7648,8 @@
         </w:rPr>
         <w:tab/>
       </w:r>
+      <w:bookmarkStart w:id="2" w:name="_GoBack"/>
+      <w:bookmarkEnd w:id="2"/>
     </w:p>
     <w:p>
       <w:pPr>
@@ -7692,7 +7662,7 @@
         <w:rPr>
           <w:rFonts w:asciiTheme="majorHAnsi" w:hAnsiTheme="majorHAnsi" w:cstheme="majorHAnsi"/>
           <w:noProof/>
-          <w:lang w:eastAsia="en-GB"/>
+          <w:lang w:val="en-US"/>
         </w:rPr>
         <mc:AlternateContent>
           <mc:Choice Requires="wps">
@@ -7753,7 +7723,7 @@
               </wp:anchor>
             </w:drawing>
           </mc:Choice>
-          <mc:Fallback>
+          <mc:Fallback xmlns:w16se="http://schemas.microsoft.com/office/word/2015/wordml/symex" xmlns:w16cid="http://schemas.microsoft.com/office/word/2016/wordml/cid" xmlns:am3d="http://schemas.microsoft.com/office/drawing/2017/model3d" xmlns:aink="http://schemas.microsoft.com/office/drawing/2016/ink" xmlns:cx8="http://schemas.microsoft.com/office/drawing/2016/5/14/chartex" xmlns:cx7="http://schemas.microsoft.com/office/drawing/2016/5/13/chartex" xmlns:cx6="http://schemas.microsoft.com/office/drawing/2016/5/12/chartex" xmlns:cx5="http://schemas.microsoft.com/office/drawing/2016/5/11/chartex" xmlns:cx4="http://schemas.microsoft.com/office/drawing/2016/5/10/chartex" xmlns:cx3="http://schemas.microsoft.com/office/drawing/2016/5/9/chartex" xmlns:cx2="http://schemas.microsoft.com/office/drawing/2015/10/21/chartex" xmlns:cx1="http://schemas.microsoft.com/office/drawing/2015/9/8/chartex" xmlns:cx="http://schemas.microsoft.com/office/drawing/2014/chartex">
             <w:pict>
               <v:shape w14:anchorId="5BD645AB" id="Straight Arrow Connector 197" o:spid="_x0000_s1026" type="#_x0000_t32" style="position:absolute;margin-left:220.9pt;margin-top:123.65pt;width:14.15pt;height:0;z-index:251845632;visibility:visible;mso-wrap-style:square;mso-width-percent:0;mso-height-percent:0;mso-wrap-distance-left:9pt;mso-wrap-distance-top:0;mso-wrap-distance-right:9pt;mso-wrap-distance-bottom:0;mso-position-horizontal:absolute;mso-position-horizontal-relative:text;mso-position-vertical:absolute;mso-position-vertical-relative:text;mso-width-percent:0;mso-height-percent:0;mso-width-relative:margin;mso-height-relative:margin" o:gfxdata="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" strokecolor="black [3200]" strokeweight="1.75pt">
                 <v:stroke endarrow="block" joinstyle="miter"/>
@@ -7766,7 +7736,7 @@
         <w:rPr>
           <w:rFonts w:asciiTheme="majorHAnsi" w:hAnsiTheme="majorHAnsi" w:cstheme="majorHAnsi"/>
           <w:noProof/>
-          <w:lang w:eastAsia="en-GB"/>
+          <w:lang w:val="en-US"/>
         </w:rPr>
         <mc:AlternateContent>
           <mc:Choice Requires="wps">
@@ -7875,7 +7845,7 @@
               </wp:anchor>
             </w:drawing>
           </mc:Choice>
-          <mc:Fallback>
+          <mc:Fallback xmlns:w16se="http://schemas.microsoft.com/office/word/2015/wordml/symex" xmlns:w16cid="http://schemas.microsoft.com/office/word/2016/wordml/cid" xmlns:am3d="http://schemas.microsoft.com/office/drawing/2017/model3d" xmlns:aink="http://schemas.microsoft.com/office/drawing/2016/ink" xmlns:cx8="http://schemas.microsoft.com/office/drawing/2016/5/14/chartex" xmlns:cx7="http://schemas.microsoft.com/office/drawing/2016/5/13/chartex" xmlns:cx6="http://schemas.microsoft.com/office/drawing/2016/5/12/chartex" xmlns:cx5="http://schemas.microsoft.com/office/drawing/2016/5/11/chartex" xmlns:cx4="http://schemas.microsoft.com/office/drawing/2016/5/10/chartex" xmlns:cx3="http://schemas.microsoft.com/office/drawing/2016/5/9/chartex" xmlns:cx2="http://schemas.microsoft.com/office/drawing/2015/10/21/chartex" xmlns:cx1="http://schemas.microsoft.com/office/drawing/2015/9/8/chartex" xmlns:cx="http://schemas.microsoft.com/office/drawing/2014/chartex">
             <w:pict>
               <v:oval w14:anchorId="493A60BF" id="Oval 16" o:spid="_x0000_s1053" style="position:absolute;left:0;text-align:left;margin-left:480.75pt;margin-top:125.1pt;width:12.3pt;height:12.3pt;z-index:251933696;visibility:visible;mso-wrap-style:square;mso-width-percent:0;mso-height-percent:0;mso-wrap-distance-left:9pt;mso-wrap-distance-top:0;mso-wrap-distance-right:9pt;mso-wrap-distance-bottom:0;mso-position-horizontal:absolute;mso-position-horizontal-relative:text;mso-position-vertical:absolute;mso-position-vertical-relative:text;mso-width-percent:0;mso-height-percent:0;mso-width-relative:margin;mso-height-relative:margin;v-text-anchor:middle" o:gfxdata="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" fillcolor="white [3212]" strokecolor="black [3213]" strokeweight="1pt">
                 <v:stroke joinstyle="miter"/>
@@ -7924,7 +7894,7 @@
         <w:rPr>
           <w:rFonts w:asciiTheme="majorHAnsi" w:hAnsiTheme="majorHAnsi" w:cstheme="majorHAnsi"/>
           <w:noProof/>
-          <w:lang w:eastAsia="en-GB"/>
+          <w:lang w:val="en-US"/>
         </w:rPr>
         <mc:AlternateContent>
           <mc:Choice Requires="wps">
@@ -7951,7 +7921,7 @@
                     <wp:lineTo x="15130" y="-146"/>
                   </wp:wrapPolygon>
                 </wp:wrapThrough>
-                <wp:docPr id="208" name="Arc 39"/>
+                <wp:docPr id="3" name="Arc 39"/>
                 <wp:cNvGraphicFramePr/>
                 <a:graphic xmlns:a="http://schemas.openxmlformats.org/drawingml/2006/main">
                   <a:graphicData uri="http://schemas.microsoft.com/office/word/2010/wordprocessingShape">
@@ -8233,7 +8203,7 @@
               </wp:anchor>
             </w:drawing>
           </mc:Choice>
-          <mc:Fallback>
+          <mc:Fallback xmlns:w16se="http://schemas.microsoft.com/office/word/2015/wordml/symex" xmlns:w16cid="http://schemas.microsoft.com/office/word/2016/wordml/cid" xmlns:am3d="http://schemas.microsoft.com/office/drawing/2017/model3d" xmlns:aink="http://schemas.microsoft.com/office/drawing/2016/ink" xmlns:cx8="http://schemas.microsoft.com/office/drawing/2016/5/14/chartex" xmlns:cx7="http://schemas.microsoft.com/office/drawing/2016/5/13/chartex" xmlns:cx6="http://schemas.microsoft.com/office/drawing/2016/5/12/chartex" xmlns:cx5="http://schemas.microsoft.com/office/drawing/2016/5/11/chartex" xmlns:cx4="http://schemas.microsoft.com/office/drawing/2016/5/10/chartex" xmlns:cx3="http://schemas.microsoft.com/office/drawing/2016/5/9/chartex" xmlns:cx2="http://schemas.microsoft.com/office/drawing/2015/10/21/chartex" xmlns:cx1="http://schemas.microsoft.com/office/drawing/2015/9/8/chartex" xmlns:cx="http://schemas.microsoft.com/office/drawing/2014/chartex">
             <w:pict>
               <v:shape w14:anchorId="156F44E9" id="Arc 39" o:spid="_x0000_s1026" style="position:absolute;margin-left:269.2pt;margin-top:124.35pt;width:32.3pt;height:99.95pt;rotation:90;flip:y;z-index:251855872;visibility:visible;mso-wrap-style:square;mso-width-percent:0;mso-height-percent:0;mso-wrap-distance-left:9pt;mso-wrap-distance-top:0;mso-wrap-distance-right:9pt;mso-wrap-distance-bottom:0;mso-position-horizontal:absolute;mso-position-horizontal-relative:margin;mso-position-vertical:absolute;mso-position-vertical-relative:text;mso-width-percent:0;mso-height-percent:0;mso-width-relative:margin;mso-height-relative:margin;v-text-anchor:middle" coordsize="548648,1319734" o:gfxdata="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" path="m284666,46650nsc407737,-113489,547642,334154,548642,675492v957,326570,-104652,601307,-243891,634469l277186,679822v2493,-211057,4987,-422115,7480,-633172xem330996,11161nfc331624,-74075,-998,346081,2,687419v957,326570,391041,735267,337842,608742e" filled="f" strokecolor="black [3200]" strokeweight="1.75pt">
                 <v:stroke startarrow="block" joinstyle="miter"/>
@@ -8248,7 +8218,7 @@
         <w:rPr>
           <w:rFonts w:asciiTheme="majorHAnsi" w:hAnsiTheme="majorHAnsi" w:cstheme="majorHAnsi"/>
           <w:noProof/>
-          <w:lang w:eastAsia="en-GB"/>
+          <w:lang w:val="en-US"/>
         </w:rPr>
         <mc:AlternateContent>
           <mc:Choice Requires="wps">
@@ -8357,7 +8327,7 @@
               </wp:anchor>
             </w:drawing>
           </mc:Choice>
-          <mc:Fallback>
+          <mc:Fallback xmlns:w16se="http://schemas.microsoft.com/office/word/2015/wordml/symex" xmlns:w16cid="http://schemas.microsoft.com/office/word/2016/wordml/cid" xmlns:am3d="http://schemas.microsoft.com/office/drawing/2017/model3d" xmlns:aink="http://schemas.microsoft.com/office/drawing/2016/ink" xmlns:cx8="http://schemas.microsoft.com/office/drawing/2016/5/14/chartex" xmlns:cx7="http://schemas.microsoft.com/office/drawing/2016/5/13/chartex" xmlns:cx6="http://schemas.microsoft.com/office/drawing/2016/5/12/chartex" xmlns:cx5="http://schemas.microsoft.com/office/drawing/2016/5/11/chartex" xmlns:cx4="http://schemas.microsoft.com/office/drawing/2016/5/10/chartex" xmlns:cx3="http://schemas.microsoft.com/office/drawing/2016/5/9/chartex" xmlns:cx2="http://schemas.microsoft.com/office/drawing/2015/10/21/chartex" xmlns:cx1="http://schemas.microsoft.com/office/drawing/2015/9/8/chartex" xmlns:cx="http://schemas.microsoft.com/office/drawing/2014/chartex">
             <w:pict>
               <v:oval w14:anchorId="312FEA46" id="Oval 248" o:spid="_x0000_s1054" style="position:absolute;left:0;text-align:left;margin-left:230pt;margin-top:188.4pt;width:12.3pt;height:12.3pt;z-index:251913216;visibility:visible;mso-wrap-style:square;mso-width-percent:0;mso-height-percent:0;mso-wrap-distance-left:9pt;mso-wrap-distance-top:0;mso-wrap-distance-right:9pt;mso-wrap-distance-bottom:0;mso-position-horizontal:absolute;mso-position-horizontal-relative:text;mso-position-vertical:absolute;mso-position-vertical-relative:text;mso-width-percent:0;mso-height-percent:0;mso-width-relative:margin;mso-height-relative:margin;v-text-anchor:middle" o:gfxdata="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" fillcolor="white [3212]" strokecolor="black [3213]" strokeweight="1pt">
                 <v:stroke joinstyle="miter"/>
@@ -8406,7 +8376,7 @@
         <w:rPr>
           <w:rFonts w:asciiTheme="majorHAnsi" w:hAnsiTheme="majorHAnsi" w:cstheme="majorHAnsi"/>
           <w:noProof/>
-          <w:lang w:eastAsia="en-GB"/>
+          <w:lang w:val="en-US"/>
         </w:rPr>
         <mc:AlternateContent>
           <mc:Choice Requires="wps">
@@ -8467,7 +8437,7 @@
               </wp:anchor>
             </w:drawing>
           </mc:Choice>
-          <mc:Fallback>
+          <mc:Fallback xmlns:w16se="http://schemas.microsoft.com/office/word/2015/wordml/symex" xmlns:w16cid="http://schemas.microsoft.com/office/word/2016/wordml/cid" xmlns:am3d="http://schemas.microsoft.com/office/drawing/2017/model3d" xmlns:aink="http://schemas.microsoft.com/office/drawing/2016/ink" xmlns:cx8="http://schemas.microsoft.com/office/drawing/2016/5/14/chartex" xmlns:cx7="http://schemas.microsoft.com/office/drawing/2016/5/13/chartex" xmlns:cx6="http://schemas.microsoft.com/office/drawing/2016/5/12/chartex" xmlns:cx5="http://schemas.microsoft.com/office/drawing/2016/5/11/chartex" xmlns:cx4="http://schemas.microsoft.com/office/drawing/2016/5/10/chartex" xmlns:cx3="http://schemas.microsoft.com/office/drawing/2016/5/9/chartex" xmlns:cx2="http://schemas.microsoft.com/office/drawing/2015/10/21/chartex" xmlns:cx1="http://schemas.microsoft.com/office/drawing/2015/9/8/chartex" xmlns:cx="http://schemas.microsoft.com/office/drawing/2014/chartex">
             <w:pict>
               <v:shape w14:anchorId="55CBEB97" id="Straight Arrow Connector 199" o:spid="_x0000_s1026" type="#_x0000_t32" style="position:absolute;margin-left:316.85pt;margin-top:122.45pt;width:14.15pt;height:0;z-index:251849728;visibility:visible;mso-wrap-style:square;mso-width-percent:0;mso-height-percent:0;mso-wrap-distance-left:9pt;mso-wrap-distance-top:0;mso-wrap-distance-right:9pt;mso-wrap-distance-bottom:0;mso-position-horizontal:absolute;mso-position-horizontal-relative:text;mso-position-vertical:absolute;mso-position-vertical-relative:text;mso-width-percent:0;mso-height-percent:0;mso-width-relative:margin;mso-height-relative:margin" o:gfxdata="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" strokecolor="black [3200]" strokeweight="1.75pt">
                 <v:stroke endarrow="block" joinstyle="miter"/>
@@ -8480,7 +8450,7 @@
         <w:rPr>
           <w:rFonts w:asciiTheme="majorHAnsi" w:hAnsiTheme="majorHAnsi" w:cstheme="majorHAnsi"/>
           <w:noProof/>
-          <w:lang w:eastAsia="en-GB"/>
+          <w:lang w:val="en-US"/>
         </w:rPr>
         <mc:AlternateContent>
           <mc:Choice Requires="wps">
@@ -8541,7 +8511,7 @@
               </wp:anchor>
             </w:drawing>
           </mc:Choice>
-          <mc:Fallback>
+          <mc:Fallback xmlns:w16se="http://schemas.microsoft.com/office/word/2015/wordml/symex" xmlns:w16cid="http://schemas.microsoft.com/office/word/2016/wordml/cid" xmlns:am3d="http://schemas.microsoft.com/office/drawing/2017/model3d" xmlns:aink="http://schemas.microsoft.com/office/drawing/2016/ink" xmlns:cx8="http://schemas.microsoft.com/office/drawing/2016/5/14/chartex" xmlns:cx7="http://schemas.microsoft.com/office/drawing/2016/5/13/chartex" xmlns:cx6="http://schemas.microsoft.com/office/drawing/2016/5/12/chartex" xmlns:cx5="http://schemas.microsoft.com/office/drawing/2016/5/11/chartex" xmlns:cx4="http://schemas.microsoft.com/office/drawing/2016/5/10/chartex" xmlns:cx3="http://schemas.microsoft.com/office/drawing/2016/5/9/chartex" xmlns:cx2="http://schemas.microsoft.com/office/drawing/2015/10/21/chartex" xmlns:cx1="http://schemas.microsoft.com/office/drawing/2015/9/8/chartex" xmlns:cx="http://schemas.microsoft.com/office/drawing/2014/chartex">
             <w:pict>
               <v:shape w14:anchorId="2F0C9CF1" id="Straight Arrow Connector 198" o:spid="_x0000_s1026" type="#_x0000_t32" style="position:absolute;margin-left:269.65pt;margin-top:122.75pt;width:14.15pt;height:0;z-index:251847680;visibility:visible;mso-wrap-style:square;mso-width-percent:0;mso-height-percent:0;mso-wrap-distance-left:9pt;mso-wrap-distance-top:0;mso-wrap-distance-right:9pt;mso-wrap-distance-bottom:0;mso-position-horizontal:absolute;mso-position-horizontal-relative:text;mso-position-vertical:absolute;mso-position-vertical-relative:text;mso-width-percent:0;mso-height-percent:0;mso-width-relative:margin;mso-height-relative:margin" o:gfxdata="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" strokecolor="black [3200]" strokeweight="1.75pt">
                 <v:stroke endarrow="block" joinstyle="miter"/>
@@ -8554,7 +8524,7 @@
         <w:rPr>
           <w:rFonts w:asciiTheme="majorHAnsi" w:hAnsiTheme="majorHAnsi" w:cstheme="majorHAnsi"/>
           <w:noProof/>
-          <w:lang w:eastAsia="en-GB"/>
+          <w:lang w:val="en-US"/>
         </w:rPr>
         <mc:AlternateContent>
           <mc:Choice Requires="wps">
@@ -8688,7 +8658,7 @@
               </wp:anchor>
             </w:drawing>
           </mc:Choice>
-          <mc:Fallback>
+          <mc:Fallback xmlns:w16se="http://schemas.microsoft.com/office/word/2015/wordml/symex" xmlns:w16cid="http://schemas.microsoft.com/office/word/2016/wordml/cid" xmlns:am3d="http://schemas.microsoft.com/office/drawing/2017/model3d" xmlns:aink="http://schemas.microsoft.com/office/drawing/2016/ink" xmlns:cx8="http://schemas.microsoft.com/office/drawing/2016/5/14/chartex" xmlns:cx7="http://schemas.microsoft.com/office/drawing/2016/5/13/chartex" xmlns:cx6="http://schemas.microsoft.com/office/drawing/2016/5/12/chartex" xmlns:cx5="http://schemas.microsoft.com/office/drawing/2016/5/11/chartex" xmlns:cx4="http://schemas.microsoft.com/office/drawing/2016/5/10/chartex" xmlns:cx3="http://schemas.microsoft.com/office/drawing/2016/5/9/chartex" xmlns:cx2="http://schemas.microsoft.com/office/drawing/2015/10/21/chartex" xmlns:cx1="http://schemas.microsoft.com/office/drawing/2015/9/8/chartex" xmlns:cx="http://schemas.microsoft.com/office/drawing/2014/chartex">
             <w:pict>
               <v:shape w14:anchorId="76FAE8DC" id="_x0000_s1055" type="#_x0000_t202" style="position:absolute;left:0;text-align:left;margin-left:0;margin-top:57.05pt;width:74pt;height:40.75pt;z-index:251663360;visibility:visible;mso-wrap-style:square;mso-width-percent:0;mso-height-percent:0;mso-wrap-distance-left:9pt;mso-wrap-distance-top:3.6pt;mso-wrap-distance-right:9pt;mso-wrap-distance-bottom:3.6pt;mso-position-horizontal:left;mso-position-horizontal-relative:margin;mso-position-vertical:absolute;mso-position-vertical-relative:text;mso-width-percent:0;mso-height-percent:0;mso-width-relative:margin;mso-height-relative:margin;v-text-anchor:top" o:gfxdata="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" strokeweight="1.75pt">
                 <v:textbox>
@@ -8788,7 +8758,7 @@
         <w:rPr>
           <w:rFonts w:asciiTheme="majorHAnsi" w:hAnsiTheme="majorHAnsi" w:cstheme="majorHAnsi"/>
           <w:noProof/>
-          <w:lang w:eastAsia="en-GB"/>
+          <w:lang w:val="en-US"/>
         </w:rPr>
         <mc:AlternateContent>
           <mc:Choice Requires="wps">
@@ -8843,7 +8813,7 @@
               </wp:anchor>
             </w:drawing>
           </mc:Choice>
-          <mc:Fallback>
+          <mc:Fallback xmlns:w16se="http://schemas.microsoft.com/office/word/2015/wordml/symex" xmlns:w16cid="http://schemas.microsoft.com/office/word/2016/wordml/cid" xmlns:am3d="http://schemas.microsoft.com/office/drawing/2017/model3d" xmlns:aink="http://schemas.microsoft.com/office/drawing/2016/ink" xmlns:cx8="http://schemas.microsoft.com/office/drawing/2016/5/14/chartex" xmlns:cx7="http://schemas.microsoft.com/office/drawing/2016/5/13/chartex" xmlns:cx6="http://schemas.microsoft.com/office/drawing/2016/5/12/chartex" xmlns:cx5="http://schemas.microsoft.com/office/drawing/2016/5/11/chartex" xmlns:cx4="http://schemas.microsoft.com/office/drawing/2016/5/10/chartex" xmlns:cx3="http://schemas.microsoft.com/office/drawing/2016/5/9/chartex" xmlns:cx2="http://schemas.microsoft.com/office/drawing/2015/10/21/chartex" xmlns:cx1="http://schemas.microsoft.com/office/drawing/2015/9/8/chartex" xmlns:cx="http://schemas.microsoft.com/office/drawing/2014/chartex">
             <w:pict>
               <v:shape w14:anchorId="54BFD072" id="Straight Arrow Connector 17" o:spid="_x0000_s1026" type="#_x0000_t32" style="position:absolute;margin-left:301.5pt;margin-top:11.75pt;width:0;height:63pt;z-index:251934720;visibility:visible;mso-wrap-style:square;mso-wrap-distance-left:9pt;mso-wrap-distance-top:0;mso-wrap-distance-right:9pt;mso-wrap-distance-bottom:0;mso-position-horizontal:absolute;mso-position-horizontal-relative:text;mso-position-vertical:absolute;mso-position-vertical-relative:text" o:gfxdata="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" strokecolor="black [3200]" strokeweight="1.75pt">
                 <v:stroke endarrow="block" joinstyle="miter"/>
@@ -8863,7 +8833,7 @@
         <w:rPr>
           <w:rFonts w:asciiTheme="majorHAnsi" w:hAnsiTheme="majorHAnsi" w:cstheme="majorHAnsi"/>
           <w:noProof/>
-          <w:lang w:eastAsia="en-GB"/>
+          <w:lang w:val="en-US"/>
         </w:rPr>
         <mc:AlternateContent>
           <mc:Choice Requires="wps">
@@ -8987,7 +8957,7 @@
               </wp:anchor>
             </w:drawing>
           </mc:Choice>
-          <mc:Fallback>
+          <mc:Fallback xmlns:w16se="http://schemas.microsoft.com/office/word/2015/wordml/symex" xmlns:w16cid="http://schemas.microsoft.com/office/word/2016/wordml/cid" xmlns:am3d="http://schemas.microsoft.com/office/drawing/2017/model3d" xmlns:aink="http://schemas.microsoft.com/office/drawing/2016/ink" xmlns:cx8="http://schemas.microsoft.com/office/drawing/2016/5/14/chartex" xmlns:cx7="http://schemas.microsoft.com/office/drawing/2016/5/13/chartex" xmlns:cx6="http://schemas.microsoft.com/office/drawing/2016/5/12/chartex" xmlns:cx5="http://schemas.microsoft.com/office/drawing/2016/5/11/chartex" xmlns:cx4="http://schemas.microsoft.com/office/drawing/2016/5/10/chartex" xmlns:cx3="http://schemas.microsoft.com/office/drawing/2016/5/9/chartex" xmlns:cx2="http://schemas.microsoft.com/office/drawing/2015/10/21/chartex" xmlns:cx1="http://schemas.microsoft.com/office/drawing/2015/9/8/chartex" xmlns:cx="http://schemas.microsoft.com/office/drawing/2014/chartex">
             <w:pict>
               <v:oval w14:anchorId="2DC2F38F" id="Oval 255" o:spid="_x0000_s1056" style="position:absolute;margin-left:306.35pt;margin-top:18.3pt;width:12.3pt;height:12.3pt;z-index:251927552;visibility:visible;mso-wrap-style:square;mso-width-percent:0;mso-height-percent:0;mso-wrap-distance-left:9pt;mso-wrap-distance-top:0;mso-wrap-distance-right:9pt;mso-wrap-distance-bottom:0;mso-position-horizontal:absolute;mso-position-horizontal-relative:text;mso-position-vertical:absolute;mso-position-vertical-relative:text;mso-width-percent:0;mso-height-percent:0;mso-width-relative:margin;mso-height-relative:margin;v-text-anchor:middle" o:gfxdata="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" fillcolor="white [3212]" strokecolor="black [3213]" strokeweight="1pt">
                 <v:stroke joinstyle="miter"/>
@@ -9058,7 +9028,7 @@
         <w:rPr>
           <w:rFonts w:asciiTheme="majorHAnsi" w:hAnsiTheme="majorHAnsi" w:cstheme="majorHAnsi"/>
           <w:noProof/>
-          <w:lang w:eastAsia="en-GB"/>
+          <w:lang w:val="en-US"/>
         </w:rPr>
         <mc:AlternateContent>
           <mc:Choice Requires="wps">
@@ -9209,7 +9179,7 @@
               </wp:anchor>
             </w:drawing>
           </mc:Choice>
-          <mc:Fallback>
+          <mc:Fallback xmlns:w16se="http://schemas.microsoft.com/office/word/2015/wordml/symex" xmlns:w16cid="http://schemas.microsoft.com/office/word/2016/wordml/cid" xmlns:am3d="http://schemas.microsoft.com/office/drawing/2017/model3d" xmlns:aink="http://schemas.microsoft.com/office/drawing/2016/ink" xmlns:cx8="http://schemas.microsoft.com/office/drawing/2016/5/14/chartex" xmlns:cx7="http://schemas.microsoft.com/office/drawing/2016/5/13/chartex" xmlns:cx6="http://schemas.microsoft.com/office/drawing/2016/5/12/chartex" xmlns:cx5="http://schemas.microsoft.com/office/drawing/2016/5/11/chartex" xmlns:cx4="http://schemas.microsoft.com/office/drawing/2016/5/10/chartex" xmlns:cx3="http://schemas.microsoft.com/office/drawing/2016/5/9/chartex" xmlns:cx2="http://schemas.microsoft.com/office/drawing/2015/10/21/chartex" xmlns:cx1="http://schemas.microsoft.com/office/drawing/2015/9/8/chartex" xmlns:cx="http://schemas.microsoft.com/office/drawing/2014/chartex">
             <w:pict>
               <v:shape w14:anchorId="0321872E" id="_x0000_s1057" type="#_x0000_t202" style="position:absolute;margin-left:282.85pt;margin-top:29.25pt;width:83.55pt;height:41.6pt;z-index:251866112;visibility:visible;mso-wrap-style:square;mso-width-percent:0;mso-height-percent:0;mso-wrap-distance-left:9pt;mso-wrap-distance-top:3.6pt;mso-wrap-distance-right:9pt;mso-wrap-distance-bottom:3.6pt;mso-position-horizontal:absolute;mso-position-horizontal-relative:margin;mso-position-vertical:absolute;mso-position-vertical-relative:text;mso-width-percent:0;mso-height-percent:0;mso-width-relative:margin;mso-height-relative:margin;v-text-anchor:top" o:gfxdata="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" strokecolor="red" strokeweight="1.75pt">
                 <v:textbox>
@@ -9311,7 +9281,7 @@
         <w:rPr>
           <w:rFonts w:asciiTheme="majorHAnsi" w:hAnsiTheme="majorHAnsi" w:cstheme="majorHAnsi"/>
           <w:noProof/>
-          <w:lang w:eastAsia="en-GB"/>
+          <w:lang w:val="en-US"/>
         </w:rPr>
         <mc:AlternateContent>
           <mc:Choice Requires="wps">
@@ -9461,7 +9431,7 @@
               </wp:anchor>
             </w:drawing>
           </mc:Choice>
-          <mc:Fallback>
+          <mc:Fallback xmlns:w16se="http://schemas.microsoft.com/office/word/2015/wordml/symex" xmlns:w16cid="http://schemas.microsoft.com/office/word/2016/wordml/cid" xmlns:am3d="http://schemas.microsoft.com/office/drawing/2017/model3d" xmlns:aink="http://schemas.microsoft.com/office/drawing/2016/ink" xmlns:cx8="http://schemas.microsoft.com/office/drawing/2016/5/14/chartex" xmlns:cx7="http://schemas.microsoft.com/office/drawing/2016/5/13/chartex" xmlns:cx6="http://schemas.microsoft.com/office/drawing/2016/5/12/chartex" xmlns:cx5="http://schemas.microsoft.com/office/drawing/2016/5/11/chartex" xmlns:cx4="http://schemas.microsoft.com/office/drawing/2016/5/10/chartex" xmlns:cx3="http://schemas.microsoft.com/office/drawing/2016/5/9/chartex" xmlns:cx2="http://schemas.microsoft.com/office/drawing/2015/10/21/chartex" xmlns:cx1="http://schemas.microsoft.com/office/drawing/2015/9/8/chartex" xmlns:cx="http://schemas.microsoft.com/office/drawing/2014/chartex">
             <w:pict>
               <v:shape w14:anchorId="39EB0633" id="_x0000_s1058" type="#_x0000_t202" style="position:absolute;margin-left:394.75pt;margin-top:29.65pt;width:83.25pt;height:40.75pt;z-index:251864064;visibility:visible;mso-wrap-style:square;mso-width-percent:0;mso-height-percent:0;mso-wrap-distance-left:9pt;mso-wrap-distance-top:3.6pt;mso-wrap-distance-right:9pt;mso-wrap-distance-bottom:3.6pt;mso-position-horizontal:absolute;mso-position-horizontal-relative:text;mso-position-vertical:absolute;mso-position-vertical-relative:text;mso-width-percent:0;mso-height-percent:0;mso-width-relative:margin;mso-height-relative:margin;v-text-anchor:top" o:gfxdata="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" strokeweight="1.75pt">
                 <v:textbox>
@@ -10101,7 +10071,7 @@
 </file>
 
 <file path=word/numbering.xml><?xml version="1.0" encoding="utf-8"?>
-<w:numbering xmlns:wpc="http://schemas.microsoft.com/office/word/2010/wordprocessingCanvas" xmlns:cx="http://schemas.microsoft.com/office/drawing/2014/chartex" xmlns:cx1="http://schemas.microsoft.com/office/drawing/2015/9/8/chartex" xmlns:cx2="http://schemas.microsoft.com/office/drawing/2015/10/21/chartex" xmlns:cx3="http://schemas.microsoft.com/office/drawing/2016/5/9/chartex" xmlns:cx4="http://schemas.microsoft.com/office/drawing/2016/5/10/chartex" xmlns:cx5="http://schemas.microsoft.com/office/drawing/2016/5/11/chartex" xmlns:cx6="http://schemas.microsoft.com/office/drawing/2016/5/12/chartex" xmlns:cx7="http://schemas.microsoft.com/office/drawing/2016/5/13/chartex" xmlns:cx8="http://schemas.microsoft.com/office/drawing/2016/5/14/chartex" xmlns:mc="http://schemas.openxmlformats.org/markup-compatibility/2006" xmlns:aink="http://schemas.microsoft.com/office/drawing/2016/ink" xmlns:am3d="http://schemas.microsoft.com/office/drawing/2017/model3d" xmlns:o="urn:schemas-microsoft-com:office:office" xmlns:r="http://schemas.openxmlformats.org/officeDocument/2006/relationships" xmlns:m="http://schemas.openxmlformats.org/officeDocument/2006/math" xmlns:v="urn:schemas-microsoft-com:vml" xmlns:wp14="http://schemas.microsoft.com/office/word/2010/wordprocessingDrawing" xmlns:wp="http://schemas.openxmlformats.org/drawingml/2006/wordprocessingDrawing" xmlns:w10="urn:schemas-microsoft-com:office:word" xmlns:w="http://schemas.openxmlformats.org/wordprocessingml/2006/main" xmlns:w14="http://schemas.microsoft.com/office/word/2010/wordml" xmlns:w15="http://schemas.microsoft.com/office/word/2012/wordml" xmlns:w16cid="http://schemas.microsoft.com/office/word/2016/wordml/cid" xmlns:w16se="http://schemas.microsoft.com/office/word/2015/wordml/symex" xmlns:wpg="http://schemas.microsoft.com/office/word/2010/wordprocessingGroup" xmlns:wpi="http://schemas.microsoft.com/office/word/2010/wordprocessingInk" xmlns:wne="http://schemas.microsoft.com/office/word/2006/wordml" xmlns:wps="http://schemas.microsoft.com/office/word/2010/wordprocessingShape" mc:Ignorable="w14 w15 w16se w16cid wp14">
+<w:numbering xmlns:wpc="http://schemas.microsoft.com/office/word/2010/wordprocessingCanvas" xmlns:mo="http://schemas.microsoft.com/office/mac/office/2008/main" xmlns:mc="http://schemas.openxmlformats.org/markup-compatibility/2006" xmlns:mv="urn:schemas-microsoft-com:mac:vml" xmlns:o="urn:schemas-microsoft-com:office:office" xmlns:r="http://schemas.openxmlformats.org/officeDocument/2006/relationships" xmlns:m="http://schemas.openxmlformats.org/officeDocument/2006/math" xmlns:v="urn:schemas-microsoft-com:vml" xmlns:wp14="http://schemas.microsoft.com/office/word/2010/wordprocessingDrawing" xmlns:wp="http://schemas.openxmlformats.org/drawingml/2006/wordprocessingDrawing" xmlns:w10="urn:schemas-microsoft-com:office:word" xmlns:w="http://schemas.openxmlformats.org/wordprocessingml/2006/main" xmlns:w14="http://schemas.microsoft.com/office/word/2010/wordml" xmlns:w15="http://schemas.microsoft.com/office/word/2012/wordml" xmlns:wpg="http://schemas.microsoft.com/office/word/2010/wordprocessingGroup" xmlns:wpi="http://schemas.microsoft.com/office/word/2010/wordprocessingInk" xmlns:wne="http://schemas.microsoft.com/office/word/2006/wordml" xmlns:wps="http://schemas.microsoft.com/office/word/2010/wordprocessingShape" mc:Ignorable="w14 w15 wp14">
   <w:numPicBullet w:numPicBulletId="0">
     <w:pict>
       <v:shapetype id="_x0000_t75" coordsize="21600,21600" o:spt="75" o:preferrelative="t" path="m@4@5l@4@11@9@11@9@5xe" filled="f" stroked="f">
@@ -10123,12 +10093,12 @@
         <v:path o:extrusionok="f" gradientshapeok="t" o:connecttype="rect"/>
         <o:lock v:ext="edit" aspectratio="t"/>
       </v:shapetype>
-      <v:shape id="_x0000_i1032" type="#_x0000_t75" style="width:13.75pt;height:13.75pt;visibility:visible;mso-wrap-style:square" o:bullet="t">
+      <v:shape id="_x0000_i1028" type="#_x0000_t75" style="width:13.75pt;height:13.75pt;visibility:visible;mso-wrap-style:square" o:bullet="t">
         <v:imagedata r:id="rId1" o:title=""/>
       </v:shape>
     </w:pict>
   </w:numPicBullet>
-  <w:abstractNum w:abstractNumId="0" w15:restartNumberingAfterBreak="0">
+  <w:abstractNum w:abstractNumId="0">
     <w:nsid w:val="20FF0194"/>
     <w:multiLevelType w:val="multilevel"/>
     <w:tmpl w:val="6C102744"/>
@@ -10277,7 +10247,7 @@
       </w:rPr>
     </w:lvl>
   </w:abstractNum>
-  <w:abstractNum w:abstractNumId="1" w15:restartNumberingAfterBreak="0">
+  <w:abstractNum w:abstractNumId="1">
     <w:nsid w:val="28F74BDA"/>
     <w:multiLevelType w:val="multilevel"/>
     <w:tmpl w:val="55D096E2"/>
@@ -10390,7 +10360,7 @@
       </w:pPr>
     </w:lvl>
   </w:abstractNum>
-  <w:abstractNum w:abstractNumId="2" w15:restartNumberingAfterBreak="0">
+  <w:abstractNum w:abstractNumId="2">
     <w:nsid w:val="39436E72"/>
     <w:multiLevelType w:val="multilevel"/>
     <w:tmpl w:val="AFB2DFB6"/>
@@ -10539,7 +10509,7 @@
       </w:rPr>
     </w:lvl>
   </w:abstractNum>
-  <w:abstractNum w:abstractNumId="3" w15:restartNumberingAfterBreak="0">
+  <w:abstractNum w:abstractNumId="3">
     <w:nsid w:val="4E124C86"/>
     <w:multiLevelType w:val="hybridMultilevel"/>
     <w:tmpl w:val="A0D6B0AA"/>
@@ -10652,7 +10622,7 @@
       </w:rPr>
     </w:lvl>
   </w:abstractNum>
-  <w:abstractNum w:abstractNumId="4" w15:restartNumberingAfterBreak="0">
+  <w:abstractNum w:abstractNumId="4">
     <w:nsid w:val="6F2E1194"/>
     <w:multiLevelType w:val="hybridMultilevel"/>
     <w:tmpl w:val="F642C62E"/>
@@ -10784,7 +10754,7 @@
 </file>
 
 <file path=word/styles.xml><?xml version="1.0" encoding="utf-8"?>
-<w:styles xmlns:mc="http://schemas.openxmlformats.org/markup-compatibility/2006" xmlns:r="http://schemas.openxmlformats.org/officeDocument/2006/relationships" xmlns:w="http://schemas.openxmlformats.org/wordprocessingml/2006/main" xmlns:w14="http://schemas.microsoft.com/office/word/2010/wordml" xmlns:w15="http://schemas.microsoft.com/office/word/2012/wordml" xmlns:w16cid="http://schemas.microsoft.com/office/word/2016/wordml/cid" xmlns:w16se="http://schemas.microsoft.com/office/word/2015/wordml/symex" mc:Ignorable="w14 w15 w16se w16cid">
+<w:styles xmlns:mc="http://schemas.openxmlformats.org/markup-compatibility/2006" xmlns:r="http://schemas.openxmlformats.org/officeDocument/2006/relationships" xmlns:w="http://schemas.openxmlformats.org/wordprocessingml/2006/main" xmlns:w14="http://schemas.microsoft.com/office/word/2010/wordml" xmlns:w15="http://schemas.microsoft.com/office/word/2012/wordml" mc:Ignorable="w14 w15">
   <w:docDefaults>
     <w:rPrDefault>
       <w:rPr>
@@ -10800,7 +10770,7 @@
       </w:pPr>
     </w:pPrDefault>
   </w:docDefaults>
-  <w:latentStyles w:defLockedState="0" w:defUIPriority="99" w:defSemiHidden="0" w:defUnhideWhenUsed="0" w:defQFormat="0" w:count="376">
+  <w:latentStyles w:defLockedState="0" w:defUIPriority="99" w:defSemiHidden="0" w:defUnhideWhenUsed="0" w:defQFormat="0" w:count="381">
     <w:lsdException w:name="Normal" w:uiPriority="0" w:qFormat="1"/>
     <w:lsdException w:name="heading 1" w:uiPriority="9" w:qFormat="1"/>
     <w:lsdException w:name="heading 2" w:semiHidden="1" w:uiPriority="9" w:unhideWhenUsed="1" w:qFormat="1"/>
@@ -11173,10 +11143,6 @@
     <w:lsdException w:name="List Table 6 Colorful Accent 6" w:uiPriority="51"/>
     <w:lsdException w:name="List Table 7 Colorful Accent 6" w:uiPriority="52"/>
     <w:lsdException w:name="Mention" w:semiHidden="1" w:unhideWhenUsed="1"/>
-    <w:lsdException w:name="Smart Hyperlink" w:semiHidden="1" w:unhideWhenUsed="1"/>
-    <w:lsdException w:name="Hashtag" w:semiHidden="1" w:unhideWhenUsed="1"/>
-    <w:lsdException w:name="Unresolved Mention" w:semiHidden="1" w:unhideWhenUsed="1"/>
-    <w:lsdException w:name="Smart Link" w:semiHidden="1" w:unhideWhenUsed="1"/>
   </w:latentStyles>
   <w:style w:type="paragraph" w:default="1" w:styleId="Normal">
     <w:name w:val="Normal"/>
@@ -11535,7 +11501,7 @@
 </file>
 
 <file path=customXml/itemProps1.xml><?xml version="1.0" encoding="utf-8"?>
-<ds:datastoreItem xmlns:ds="http://schemas.openxmlformats.org/officeDocument/2006/customXml" ds:itemID="{2863B925-1232-4040-B4B2-86F2575F67AC}">
+<ds:datastoreItem xmlns:ds="http://schemas.openxmlformats.org/officeDocument/2006/customXml" ds:itemID="{D65BE680-25AA-1748-B192-9D8EB15544A0}">
   <ds:schemaRefs>
     <ds:schemaRef ds:uri="http://schemas.openxmlformats.org/officeDocument/2006/bibliography"/>
   </ds:schemaRefs>

</xml_diff>